<commit_message>
#45 Добавлены:F_albums_0049, F_albums_0050 Удалены: F_albums_0025, F_albums_0030, F_albums_0036, F_albums_0040, F_albums_0047,F_albums_0048,F_albums_0042 Изменены:F_albums_0046,F_albums_0017
</commit_message>
<xml_diff>
--- a/Docs/Requirements (REQ)/Feature_Requirements(FREQ)/F_albums.docx
+++ b/Docs/Requirements (REQ)/Feature_Requirements(FREQ)/F_albums.docx
@@ -6151,78 +6151,93 @@
           <w:color w:val="auto"/>
         </w:rPr>
       </w:pPr>
-      <w:hyperlink w:anchor="_Toc343455502" w:history="1">
-        <w:r>
-          <w:rPr>
-            <w:rStyle w:val="a4"/>
-            <w:noProof/>
-          </w:rPr>
-          <w:t>1.</w:t>
-        </w:r>
-        <w:r>
-          <w:rPr>
-            <w:rFonts w:asciiTheme="minorHAnsi" w:eastAsiaTheme="minorEastAsia" w:hAnsiTheme="minorHAnsi" w:cstheme="minorBidi"/>
-            <w:noProof/>
-            <w:color w:val="auto"/>
-          </w:rPr>
-          <w:tab/>
-        </w:r>
-        <w:r>
-          <w:rPr>
-            <w:rStyle w:val="a4"/>
-            <w:noProof/>
-          </w:rPr>
-          <w:t>Управление альбомами</w:t>
-        </w:r>
-        <w:r>
-          <w:rPr>
-            <w:noProof/>
-            <w:webHidden/>
-          </w:rPr>
-          <w:tab/>
-        </w:r>
-        <w:r>
-          <w:rPr>
-            <w:noProof/>
-            <w:webHidden/>
-          </w:rPr>
-          <w:fldChar w:fldCharType="begin"/>
-        </w:r>
-        <w:r>
-          <w:rPr>
-            <w:noProof/>
-            <w:webHidden/>
-          </w:rPr>
-          <w:instrText xml:space="preserve"> PAGEREF _Toc343455502 \h </w:instrText>
-        </w:r>
-        <w:r>
-          <w:rPr>
-            <w:noProof/>
-            <w:webHidden/>
-          </w:rPr>
-        </w:r>
-        <w:r>
-          <w:rPr>
-            <w:noProof/>
-            <w:webHidden/>
-          </w:rPr>
-          <w:fldChar w:fldCharType="separate"/>
-        </w:r>
-        <w:r>
-          <w:rPr>
-            <w:noProof/>
-            <w:webHidden/>
-          </w:rPr>
-          <w:t>4</w:t>
-        </w:r>
-        <w:r>
-          <w:rPr>
-            <w:noProof/>
-            <w:webHidden/>
-          </w:rPr>
-          <w:fldChar w:fldCharType="end"/>
-        </w:r>
-      </w:hyperlink>
+      <w:r>
+        <w:fldChar w:fldCharType="begin"/>
+      </w:r>
+      <w:r>
+        <w:instrText xml:space="preserve"> HYPERLINK \l "_Toc343455502" </w:instrText>
+      </w:r>
+      <w:r>
+        <w:fldChar w:fldCharType="separate"/>
+      </w:r>
+      <w:r>
+        <w:rPr>
+          <w:rStyle w:val="a4"/>
+          <w:noProof/>
+        </w:rPr>
+        <w:t>1.</w:t>
+      </w:r>
+      <w:r>
+        <w:rPr>
+          <w:rFonts w:asciiTheme="minorHAnsi" w:eastAsiaTheme="minorEastAsia" w:hAnsiTheme="minorHAnsi" w:cstheme="minorBidi"/>
+          <w:noProof/>
+          <w:color w:val="auto"/>
+        </w:rPr>
+        <w:t xml:space="preserve"> </w:t>
+      </w:r>
+      <w:bookmarkStart w:id="37" w:name="_GoBack"/>
+      <w:bookmarkEnd w:id="37"/>
+      <w:r>
+        <w:rPr>
+          <w:rStyle w:val="a4"/>
+          <w:noProof/>
+        </w:rPr>
+        <w:t>Управление альбомами</w:t>
+      </w:r>
+      <w:r>
+        <w:rPr>
+          <w:noProof/>
+          <w:webHidden/>
+        </w:rPr>
+        <w:tab/>
+      </w:r>
+      <w:r>
+        <w:rPr>
+          <w:noProof/>
+          <w:webHidden/>
+        </w:rPr>
+        <w:fldChar w:fldCharType="begin"/>
+      </w:r>
+      <w:r>
+        <w:rPr>
+          <w:noProof/>
+          <w:webHidden/>
+        </w:rPr>
+        <w:instrText xml:space="preserve"> PAGEREF _Toc343455502 \h </w:instrText>
+      </w:r>
+      <w:r>
+        <w:rPr>
+          <w:noProof/>
+          <w:webHidden/>
+        </w:rPr>
+      </w:r>
+      <w:r>
+        <w:rPr>
+          <w:noProof/>
+          <w:webHidden/>
+        </w:rPr>
+        <w:fldChar w:fldCharType="separate"/>
+      </w:r>
+      <w:r>
+        <w:rPr>
+          <w:noProof/>
+          <w:webHidden/>
+        </w:rPr>
+        <w:t>4</w:t>
+      </w:r>
+      <w:r>
+        <w:rPr>
+          <w:noProof/>
+          <w:webHidden/>
+        </w:rPr>
+        <w:fldChar w:fldCharType="end"/>
+      </w:r>
+      <w:r>
+        <w:rPr>
+          <w:noProof/>
+        </w:rPr>
+        <w:fldChar w:fldCharType="end"/>
+      </w:r>
     </w:p>
     <w:p>
       <w:pPr>
@@ -6799,8 +6814,8 @@
           <w:szCs w:val="24"/>
         </w:rPr>
       </w:pPr>
-      <w:bookmarkStart w:id="37" w:name="_Toc340173796"/>
-      <w:bookmarkStart w:id="38" w:name="_Toc343455502"/>
+      <w:bookmarkStart w:id="38" w:name="_Toc340173796"/>
+      <w:bookmarkStart w:id="39" w:name="_Toc343455502"/>
       <w:r>
         <w:rPr>
           <w:sz w:val="32"/>
@@ -6815,8 +6830,8 @@
         </w:rPr>
         <w:t>альбомами</w:t>
       </w:r>
-      <w:bookmarkEnd w:id="37"/>
       <w:bookmarkEnd w:id="38"/>
+      <w:bookmarkEnd w:id="39"/>
     </w:p>
     <w:p>
       <w:pPr>
@@ -6982,7 +6997,7 @@
           <w:szCs w:val="24"/>
         </w:rPr>
       </w:pPr>
-      <w:bookmarkStart w:id="39" w:name="_Toc340173797"/>
+      <w:bookmarkStart w:id="40" w:name="_Toc340173797"/>
       <w:r>
         <w:rPr>
           <w:rFonts w:ascii="Cambria" w:hAnsi="Cambria"/>
@@ -6991,7 +7006,7 @@
         </w:rPr>
         <w:t>Легенда:</w:t>
       </w:r>
-      <w:bookmarkEnd w:id="39"/>
+      <w:bookmarkEnd w:id="40"/>
     </w:p>
     <w:p>
       <w:pPr>
@@ -7065,11 +7080,11 @@
       <w:pPr>
         <w:pStyle w:val="3"/>
       </w:pPr>
-      <w:bookmarkStart w:id="40" w:name="_Toc343455503"/>
+      <w:bookmarkStart w:id="41" w:name="_Toc343455503"/>
       <w:r>
         <w:t>1.1  Элементы главной страницы административной части</w:t>
       </w:r>
-      <w:bookmarkEnd w:id="40"/>
+      <w:bookmarkEnd w:id="41"/>
     </w:p>
     <w:p>
       <w:pPr>
@@ -7362,7 +7377,7 @@
           <v:shape id="_x0000_i1025" type="#_x0000_t75" style="width:467.25pt;height:287.25pt" o:ole="">
             <v:imagedata r:id="rId7" o:title=""/>
           </v:shape>
-          <o:OLEObject Type="Embed" ProgID="Visio.Drawing.11" ShapeID="_x0000_i1025" DrawAspect="Content" ObjectID="_1418246119" r:id="rId8"/>
+          <o:OLEObject Type="Embed" ProgID="Visio.Drawing.11" ShapeID="_x0000_i1025" DrawAspect="Content" ObjectID="_1418248660" r:id="rId8"/>
         </w:object>
       </w:r>
       <w:r>
@@ -7378,7 +7393,7 @@
           <w:szCs w:val="24"/>
         </w:rPr>
       </w:pPr>
-      <w:bookmarkStart w:id="41" w:name="_Ref341644503"/>
+      <w:bookmarkStart w:id="42" w:name="_Ref341644503"/>
       <w:r>
         <w:rPr>
           <w:rFonts w:ascii="Cambria" w:hAnsi="Cambria"/>
@@ -7463,7 +7478,7 @@
         </w:rPr>
         <w:fldChar w:fldCharType="end"/>
       </w:r>
-      <w:bookmarkEnd w:id="41"/>
+      <w:bookmarkEnd w:id="42"/>
     </w:p>
     <w:p>
       <w:pPr>
@@ -7922,7 +7937,7 @@
           <v:shape id="_x0000_i1026" type="#_x0000_t75" style="width:468pt;height:63.75pt" o:ole="">
             <v:imagedata r:id="rId9" o:title=""/>
           </v:shape>
-          <o:OLEObject Type="Embed" ProgID="Visio.Drawing.11" ShapeID="_x0000_i1026" DrawAspect="Content" ObjectID="_1418246120" r:id="rId10"/>
+          <o:OLEObject Type="Embed" ProgID="Visio.Drawing.11" ShapeID="_x0000_i1026" DrawAspect="Content" ObjectID="_1418248661" r:id="rId10"/>
         </w:object>
       </w:r>
     </w:p>
@@ -7930,308 +7945,460 @@
       <w:pPr>
         <w:pStyle w:val="a3"/>
       </w:pPr>
-      <w:bookmarkStart w:id="42" w:name="_Ref344495211"/>
+      <w:bookmarkStart w:id="43" w:name="_Ref344495211"/>
       <w:r>
         <w:t xml:space="preserve">Рисунок </w:t>
       </w:r>
-      <w:r>
+      <w:fldSimple w:instr=" SEQ Рисунок \* ARABIC ">
+        <w:r>
+          <w:rPr>
+            <w:noProof/>
+          </w:rPr>
+          <w:t>2</w:t>
+        </w:r>
+      </w:fldSimple>
+      <w:bookmarkEnd w:id="43"/>
+    </w:p>
+    <w:p>
+      <w:pPr>
+        <w:rPr>
+          <w:rFonts w:ascii="Cambria" w:hAnsi="Cambria" w:cs="Arial"/>
+          <w:sz w:val="24"/>
+          <w:szCs w:val="24"/>
+        </w:rPr>
+      </w:pPr>
+      <w:r>
+        <w:rPr>
+          <w:rFonts w:ascii="Cambria" w:hAnsi="Cambria" w:cs="Arial"/>
+          <w:sz w:val="24"/>
+          <w:szCs w:val="24"/>
+          <w:lang w:val="en-US"/>
+        </w:rPr>
+        <w:t>F</w:t>
+      </w:r>
+      <w:r>
+        <w:rPr>
+          <w:rFonts w:ascii="Cambria" w:hAnsi="Cambria" w:cs="Arial"/>
+          <w:sz w:val="24"/>
+          <w:szCs w:val="24"/>
+        </w:rPr>
+        <w:t>_</w:t>
+      </w:r>
+      <w:r>
+        <w:rPr>
+          <w:rFonts w:ascii="Cambria" w:hAnsi="Cambria" w:cs="Arial"/>
+          <w:sz w:val="24"/>
+          <w:szCs w:val="24"/>
+          <w:lang w:val="en-US"/>
+        </w:rPr>
+        <w:t>albums</w:t>
+      </w:r>
+      <w:r>
+        <w:rPr>
+          <w:rFonts w:ascii="Cambria" w:hAnsi="Cambria" w:cs="Arial"/>
+          <w:sz w:val="24"/>
+          <w:szCs w:val="24"/>
+        </w:rPr>
+        <w:t>_0003</w:t>
+      </w:r>
+    </w:p>
+    <w:p>
+      <w:pPr>
+        <w:ind w:firstLine="360"/>
+        <w:rPr>
+          <w:rFonts w:ascii="Cambria" w:hAnsi="Cambria"/>
+          <w:sz w:val="24"/>
+          <w:szCs w:val="24"/>
+        </w:rPr>
+      </w:pPr>
+      <w:r>
+        <w:rPr>
+          <w:rFonts w:ascii="Cambria" w:hAnsi="Cambria"/>
+          <w:sz w:val="24"/>
+          <w:szCs w:val="24"/>
+        </w:rPr>
+        <w:t xml:space="preserve">Если </w:t>
+      </w:r>
+      <w:r>
+        <w:rPr>
+          <w:rFonts w:ascii="Cambria" w:hAnsi="Cambria"/>
+          <w:sz w:val="24"/>
+          <w:szCs w:val="24"/>
+        </w:rPr>
+        <w:t>пользователь</w:t>
+      </w:r>
+      <w:r>
+        <w:rPr>
+          <w:rFonts w:ascii="Cambria" w:hAnsi="Cambria"/>
+          <w:sz w:val="24"/>
+          <w:szCs w:val="24"/>
+        </w:rPr>
+        <w:t xml:space="preserve">, не </w:t>
+      </w:r>
+      <w:r>
+        <w:rPr>
+          <w:rFonts w:ascii="Cambria" w:hAnsi="Cambria"/>
+          <w:sz w:val="24"/>
+          <w:szCs w:val="24"/>
+        </w:rPr>
+        <w:t>обладающий правами Администратора</w:t>
+      </w:r>
+      <w:r>
+        <w:rPr>
+          <w:rFonts w:ascii="Cambria" w:hAnsi="Cambria"/>
+          <w:sz w:val="24"/>
+          <w:szCs w:val="24"/>
+        </w:rPr>
+        <w:t xml:space="preserve">, перейдёт на страницу </w:t>
+      </w:r>
+      <w:r>
+        <w:rPr>
+          <w:rFonts w:ascii="Cambria" w:hAnsi="Cambria"/>
+          <w:sz w:val="24"/>
+          <w:szCs w:val="24"/>
+        </w:rPr>
+        <w:t>«</w:t>
+      </w:r>
+      <w:r>
+        <w:rPr>
+          <w:rFonts w:ascii="Cambria" w:hAnsi="Cambria"/>
+          <w:sz w:val="24"/>
+          <w:szCs w:val="24"/>
+        </w:rPr>
+        <w:t>Личный кабинет</w:t>
+      </w:r>
+      <w:r>
+        <w:rPr>
+          <w:rFonts w:ascii="Cambria" w:hAnsi="Cambria"/>
+          <w:sz w:val="24"/>
+          <w:szCs w:val="24"/>
+        </w:rPr>
+        <w:t>»</w:t>
+      </w:r>
+      <w:r>
+        <w:rPr>
+          <w:rFonts w:ascii="Cambria" w:hAnsi="Cambria"/>
+          <w:sz w:val="24"/>
+          <w:szCs w:val="24"/>
+        </w:rPr>
+        <w:t xml:space="preserve"> (см. </w:t>
+      </w:r>
+      <w:r>
+        <w:rPr>
+          <w:rFonts w:ascii="Cambria" w:hAnsi="Cambria"/>
+          <w:sz w:val="24"/>
+          <w:szCs w:val="24"/>
+        </w:rPr>
         <w:fldChar w:fldCharType="begin"/>
       </w:r>
       <w:r>
-        <w:instrText xml:space="preserve"> SEQ Рисунок \* ARABIC </w:instrText>
-      </w:r>
-      <w:r>
+        <w:rPr>
+          <w:rFonts w:ascii="Cambria" w:hAnsi="Cambria"/>
+          <w:sz w:val="24"/>
+          <w:szCs w:val="24"/>
+        </w:rPr>
+        <w:instrText xml:space="preserve"> REF _Ref342653880 \h </w:instrText>
+      </w:r>
+      <w:r>
+        <w:rPr>
+          <w:rFonts w:ascii="Cambria" w:hAnsi="Cambria"/>
+          <w:sz w:val="24"/>
+          <w:szCs w:val="24"/>
+        </w:rPr>
+      </w:r>
+      <w:r>
+        <w:rPr>
+          <w:rFonts w:ascii="Cambria" w:hAnsi="Cambria"/>
+          <w:sz w:val="24"/>
+          <w:szCs w:val="24"/>
+        </w:rPr>
         <w:fldChar w:fldCharType="separate"/>
       </w:r>
       <w:r>
+        <w:t xml:space="preserve">Таблица </w:t>
+      </w:r>
+      <w:r>
         <w:rPr>
           <w:noProof/>
         </w:rPr>
-        <w:t>2</w:t>
+        <w:t>1</w:t>
+      </w:r>
+      <w:r>
+        <w:rPr>
+          <w:rFonts w:ascii="Cambria" w:hAnsi="Cambria"/>
+          <w:sz w:val="24"/>
+          <w:szCs w:val="24"/>
+        </w:rPr>
+        <w:fldChar w:fldCharType="end"/>
+      </w:r>
+      <w:r>
+        <w:rPr>
+          <w:rFonts w:ascii="Cambria" w:hAnsi="Cambria"/>
+          <w:sz w:val="24"/>
+          <w:szCs w:val="24"/>
+        </w:rPr>
+        <w:t>)</w:t>
+      </w:r>
+      <w:r>
+        <w:rPr>
+          <w:rFonts w:ascii="Cambria" w:hAnsi="Cambria"/>
+          <w:sz w:val="24"/>
+          <w:szCs w:val="24"/>
+        </w:rPr>
+        <w:t xml:space="preserve">,  система должна перенаправить этого пользователя на страницу </w:t>
+      </w:r>
+      <w:r>
+        <w:rPr>
+          <w:rFonts w:ascii="Cambria" w:hAnsi="Cambria"/>
+          <w:sz w:val="24"/>
+          <w:szCs w:val="24"/>
+        </w:rPr>
+        <w:t>«Авторизация Администратора»</w:t>
+      </w:r>
+      <w:r>
+        <w:rPr>
+          <w:rFonts w:ascii="Cambria" w:hAnsi="Cambria"/>
+          <w:sz w:val="24"/>
+          <w:szCs w:val="24"/>
+        </w:rPr>
+        <w:t xml:space="preserve"> (см. </w:t>
+      </w:r>
+      <w:r>
+        <w:rPr>
+          <w:rFonts w:ascii="Cambria" w:hAnsi="Cambria"/>
+          <w:sz w:val="24"/>
+          <w:szCs w:val="24"/>
+        </w:rPr>
+        <w:fldChar w:fldCharType="begin"/>
+      </w:r>
+      <w:r>
+        <w:rPr>
+          <w:rFonts w:ascii="Cambria" w:hAnsi="Cambria"/>
+          <w:sz w:val="24"/>
+          <w:szCs w:val="24"/>
+        </w:rPr>
+        <w:instrText xml:space="preserve"> REF _Ref342653880 \h </w:instrText>
+      </w:r>
+      <w:r>
+        <w:rPr>
+          <w:rFonts w:ascii="Cambria" w:hAnsi="Cambria"/>
+          <w:sz w:val="24"/>
+          <w:szCs w:val="24"/>
+        </w:rPr>
+        <w:instrText xml:space="preserve"> \* MERGEFORMAT </w:instrText>
+      </w:r>
+      <w:r>
+        <w:rPr>
+          <w:rFonts w:ascii="Cambria" w:hAnsi="Cambria"/>
+          <w:sz w:val="24"/>
+          <w:szCs w:val="24"/>
+        </w:rPr>
+      </w:r>
+      <w:r>
+        <w:rPr>
+          <w:rFonts w:ascii="Cambria" w:hAnsi="Cambria"/>
+          <w:sz w:val="24"/>
+          <w:szCs w:val="24"/>
+        </w:rPr>
+        <w:fldChar w:fldCharType="separate"/>
+      </w:r>
+      <w:r>
+        <w:t xml:space="preserve">Таблица </w:t>
       </w:r>
       <w:r>
         <w:rPr>
           <w:noProof/>
         </w:rPr>
+        <w:t>1</w:t>
+      </w:r>
+      <w:r>
+        <w:rPr>
+          <w:rFonts w:ascii="Cambria" w:hAnsi="Cambria"/>
+          <w:sz w:val="24"/>
+          <w:szCs w:val="24"/>
+        </w:rPr>
         <w:fldChar w:fldCharType="end"/>
       </w:r>
-      <w:bookmarkEnd w:id="42"/>
-    </w:p>
-    <w:p>
-      <w:pPr>
-        <w:rPr>
-          <w:rFonts w:ascii="Cambria" w:hAnsi="Cambria" w:cs="Arial"/>
-          <w:sz w:val="24"/>
-          <w:szCs w:val="24"/>
-        </w:rPr>
-      </w:pPr>
-      <w:r>
-        <w:rPr>
-          <w:rFonts w:ascii="Cambria" w:hAnsi="Cambria" w:cs="Arial"/>
+      <w:r>
+        <w:rPr>
+          <w:rFonts w:ascii="Cambria" w:hAnsi="Cambria"/>
+          <w:sz w:val="24"/>
+          <w:szCs w:val="24"/>
+        </w:rPr>
+        <w:t>)</w:t>
+      </w:r>
+      <w:r>
+        <w:rPr>
+          <w:rFonts w:ascii="Cambria" w:hAnsi="Cambria"/>
+          <w:sz w:val="24"/>
+          <w:szCs w:val="24"/>
+        </w:rPr>
+        <w:t>.</w:t>
+      </w:r>
+      <w:r>
+        <w:rPr>
+          <w:rFonts w:ascii="Cambria" w:hAnsi="Cambria"/>
+          <w:sz w:val="24"/>
+          <w:szCs w:val="24"/>
+        </w:rPr>
+        <w:t xml:space="preserve"> </w:t>
+      </w:r>
+    </w:p>
+    <w:p>
+      <w:pPr>
+        <w:rPr>
+          <w:rFonts w:ascii="Cambria" w:hAnsi="Cambria" w:cs="Arial"/>
+          <w:sz w:val="24"/>
+          <w:szCs w:val="24"/>
+        </w:rPr>
+      </w:pPr>
+      <w:r>
+        <w:rPr>
+          <w:rFonts w:ascii="Cambria" w:hAnsi="Cambria" w:cs="Arial"/>
+          <w:sz w:val="24"/>
+          <w:szCs w:val="24"/>
+        </w:rPr>
+        <w:t>F_albums_0005</w:t>
+      </w:r>
+    </w:p>
+    <w:p>
+      <w:pPr>
+        <w:ind w:firstLine="360"/>
+        <w:rPr>
+          <w:rFonts w:ascii="Cambria" w:hAnsi="Cambria"/>
+          <w:sz w:val="24"/>
+          <w:szCs w:val="24"/>
+        </w:rPr>
+      </w:pPr>
+      <w:r>
+        <w:rPr>
+          <w:rFonts w:ascii="Cambria" w:hAnsi="Cambria"/>
+          <w:sz w:val="24"/>
+          <w:szCs w:val="24"/>
+        </w:rPr>
+        <w:t xml:space="preserve"> </w:t>
+      </w:r>
+      <w:r>
+        <w:rPr>
+          <w:rFonts w:ascii="Cambria" w:hAnsi="Cambria"/>
+          <w:sz w:val="24"/>
+          <w:szCs w:val="24"/>
+        </w:rPr>
+        <w:t xml:space="preserve">По умолчанию, при переходе </w:t>
+      </w:r>
+      <w:r>
+        <w:rPr>
+          <w:rFonts w:ascii="Cambria" w:hAnsi="Cambria"/>
+          <w:sz w:val="24"/>
+          <w:szCs w:val="24"/>
+        </w:rPr>
+        <w:t xml:space="preserve">Администратором </w:t>
+      </w:r>
+      <w:r>
+        <w:rPr>
+          <w:rFonts w:ascii="Cambria" w:hAnsi="Cambria"/>
+          <w:sz w:val="24"/>
+          <w:szCs w:val="24"/>
+        </w:rPr>
+        <w:t xml:space="preserve"> </w:t>
+      </w:r>
+      <w:r>
+        <w:rPr>
+          <w:rFonts w:ascii="Cambria" w:hAnsi="Cambria"/>
+          <w:sz w:val="24"/>
+          <w:szCs w:val="24"/>
+        </w:rPr>
+        <w:t xml:space="preserve">на страницу </w:t>
+      </w:r>
+      <w:r>
+        <w:rPr>
+          <w:rFonts w:ascii="Cambria" w:hAnsi="Cambria"/>
+          <w:sz w:val="24"/>
+          <w:szCs w:val="24"/>
+        </w:rPr>
+        <w:t>«</w:t>
+      </w:r>
+      <w:r>
+        <w:rPr>
+          <w:rFonts w:ascii="Cambria" w:hAnsi="Cambria"/>
+          <w:sz w:val="24"/>
+          <w:szCs w:val="24"/>
+        </w:rPr>
+        <w:t>Личный кабинет</w:t>
+      </w:r>
+      <w:r>
+        <w:rPr>
+          <w:rFonts w:ascii="Cambria" w:hAnsi="Cambria"/>
+          <w:sz w:val="24"/>
+          <w:szCs w:val="24"/>
+        </w:rPr>
+        <w:t xml:space="preserve">» </w:t>
+      </w:r>
+      <w:r>
+        <w:rPr>
+          <w:rFonts w:ascii="Cambria" w:hAnsi="Cambria"/>
+          <w:sz w:val="24"/>
+          <w:szCs w:val="24"/>
+        </w:rPr>
+        <w:t xml:space="preserve">система на странице </w:t>
+      </w:r>
+      <w:r>
+        <w:rPr>
+          <w:rFonts w:ascii="Cambria" w:hAnsi="Cambria"/>
+          <w:sz w:val="24"/>
+          <w:szCs w:val="24"/>
+        </w:rPr>
+        <w:t xml:space="preserve">«Личный кабинет» </w:t>
+      </w:r>
+      <w:r>
+        <w:rPr>
+          <w:rFonts w:ascii="Cambria" w:hAnsi="Cambria"/>
+          <w:sz w:val="24"/>
+          <w:szCs w:val="24"/>
+        </w:rPr>
+        <w:t xml:space="preserve">должна </w:t>
+      </w:r>
+      <w:r>
+        <w:rPr>
+          <w:rFonts w:ascii="Cambria" w:hAnsi="Cambria"/>
+          <w:sz w:val="24"/>
+          <w:szCs w:val="24"/>
+        </w:rPr>
+        <w:t>отображать  выбранную вкладку</w:t>
+      </w:r>
+      <w:r>
+        <w:rPr>
+          <w:rFonts w:ascii="Cambria" w:hAnsi="Cambria"/>
+          <w:sz w:val="24"/>
+          <w:szCs w:val="24"/>
+        </w:rPr>
+        <w:t xml:space="preserve"> «</w:t>
+      </w:r>
+      <w:r>
+        <w:rPr>
+          <w:rFonts w:ascii="Cambria" w:hAnsi="Cambria"/>
           <w:sz w:val="24"/>
           <w:szCs w:val="24"/>
           <w:lang w:val="en-US"/>
         </w:rPr>
-        <w:t>F</w:t>
-      </w:r>
-      <w:r>
-        <w:rPr>
-          <w:rFonts w:ascii="Cambria" w:hAnsi="Cambria" w:cs="Arial"/>
-          <w:sz w:val="24"/>
-          <w:szCs w:val="24"/>
-        </w:rPr>
-        <w:t>_</w:t>
-      </w:r>
-      <w:r>
-        <w:rPr>
-          <w:rFonts w:ascii="Cambria" w:hAnsi="Cambria" w:cs="Arial"/>
+        <w:t>Albums</w:t>
+      </w:r>
+      <w:r>
+        <w:rPr>
+          <w:rFonts w:ascii="Cambria" w:hAnsi="Cambria"/>
+          <w:sz w:val="24"/>
+          <w:szCs w:val="24"/>
+        </w:rPr>
+        <w:t xml:space="preserve"> </w:t>
+      </w:r>
+      <w:r>
+        <w:rPr>
+          <w:rFonts w:ascii="Cambria" w:hAnsi="Cambria"/>
           <w:sz w:val="24"/>
           <w:szCs w:val="24"/>
           <w:lang w:val="en-US"/>
         </w:rPr>
-        <w:t>albums</w:t>
-      </w:r>
-      <w:r>
-        <w:rPr>
-          <w:rFonts w:ascii="Cambria" w:hAnsi="Cambria" w:cs="Arial"/>
-          <w:sz w:val="24"/>
-          <w:szCs w:val="24"/>
-        </w:rPr>
-        <w:t>_0003</w:t>
-      </w:r>
-    </w:p>
-    <w:p>
-      <w:pPr>
-        <w:ind w:firstLine="360"/>
-        <w:rPr>
-          <w:rFonts w:ascii="Cambria" w:hAnsi="Cambria"/>
-          <w:sz w:val="24"/>
-          <w:szCs w:val="24"/>
-        </w:rPr>
-      </w:pPr>
-      <w:r>
-        <w:rPr>
-          <w:rFonts w:ascii="Cambria" w:hAnsi="Cambria"/>
-          <w:sz w:val="24"/>
-          <w:szCs w:val="24"/>
-        </w:rPr>
-        <w:t xml:space="preserve">Если </w:t>
-      </w:r>
-      <w:r>
-        <w:rPr>
-          <w:rFonts w:ascii="Cambria" w:hAnsi="Cambria"/>
-          <w:sz w:val="24"/>
-          <w:szCs w:val="24"/>
-        </w:rPr>
-        <w:t>пользователь</w:t>
-      </w:r>
-      <w:r>
-        <w:rPr>
-          <w:rFonts w:ascii="Cambria" w:hAnsi="Cambria"/>
-          <w:sz w:val="24"/>
-          <w:szCs w:val="24"/>
-        </w:rPr>
-        <w:t xml:space="preserve">, не </w:t>
-      </w:r>
-      <w:r>
-        <w:rPr>
-          <w:rFonts w:ascii="Cambria" w:hAnsi="Cambria"/>
-          <w:sz w:val="24"/>
-          <w:szCs w:val="24"/>
-        </w:rPr>
-        <w:t>обладающий правами Администратора</w:t>
-      </w:r>
-      <w:r>
-        <w:rPr>
-          <w:rFonts w:ascii="Cambria" w:hAnsi="Cambria"/>
-          <w:sz w:val="24"/>
-          <w:szCs w:val="24"/>
-        </w:rPr>
-        <w:t xml:space="preserve">, перейдёт на страницу </w:t>
-      </w:r>
-      <w:r>
-        <w:rPr>
-          <w:rFonts w:ascii="Cambria" w:hAnsi="Cambria"/>
-          <w:sz w:val="24"/>
-          <w:szCs w:val="24"/>
-        </w:rPr>
-        <w:t>«</w:t>
-      </w:r>
-      <w:r>
-        <w:rPr>
-          <w:rFonts w:ascii="Cambria" w:hAnsi="Cambria"/>
-          <w:sz w:val="24"/>
-          <w:szCs w:val="24"/>
-        </w:rPr>
-        <w:t>Личный кабинет</w:t>
-      </w:r>
-      <w:r>
-        <w:rPr>
-          <w:rFonts w:ascii="Cambria" w:hAnsi="Cambria"/>
-          <w:sz w:val="24"/>
-          <w:szCs w:val="24"/>
-        </w:rPr>
-        <w:t>»</w:t>
-      </w:r>
-      <w:r>
-        <w:rPr>
-          <w:rFonts w:ascii="Cambria" w:hAnsi="Cambria"/>
-          <w:sz w:val="24"/>
-          <w:szCs w:val="24"/>
-        </w:rPr>
-        <w:t xml:space="preserve"> (см. </w:t>
-      </w:r>
-      <w:r>
-        <w:rPr>
-          <w:rFonts w:ascii="Cambria" w:hAnsi="Cambria"/>
-          <w:sz w:val="24"/>
-          <w:szCs w:val="24"/>
-        </w:rPr>
-        <w:fldChar w:fldCharType="begin"/>
-      </w:r>
-      <w:r>
-        <w:rPr>
-          <w:rFonts w:ascii="Cambria" w:hAnsi="Cambria"/>
-          <w:sz w:val="24"/>
-          <w:szCs w:val="24"/>
-        </w:rPr>
-        <w:instrText xml:space="preserve"> REF _Ref342653880 \h </w:instrText>
-      </w:r>
-      <w:r>
-        <w:rPr>
-          <w:rFonts w:ascii="Cambria" w:hAnsi="Cambria"/>
-          <w:sz w:val="24"/>
-          <w:szCs w:val="24"/>
-        </w:rPr>
-      </w:r>
-      <w:r>
-        <w:rPr>
-          <w:rFonts w:ascii="Cambria" w:hAnsi="Cambria"/>
-          <w:sz w:val="24"/>
-          <w:szCs w:val="24"/>
-        </w:rPr>
-        <w:fldChar w:fldCharType="separate"/>
-      </w:r>
-      <w:r>
-        <w:t xml:space="preserve">Таблица </w:t>
-      </w:r>
-      <w:r>
-        <w:rPr>
-          <w:noProof/>
-        </w:rPr>
-        <w:t>1</w:t>
-      </w:r>
-      <w:r>
-        <w:rPr>
-          <w:rFonts w:ascii="Cambria" w:hAnsi="Cambria"/>
-          <w:sz w:val="24"/>
-          <w:szCs w:val="24"/>
-        </w:rPr>
-        <w:fldChar w:fldCharType="end"/>
-      </w:r>
-      <w:r>
-        <w:rPr>
-          <w:rFonts w:ascii="Cambria" w:hAnsi="Cambria"/>
-          <w:sz w:val="24"/>
-          <w:szCs w:val="24"/>
-        </w:rPr>
-        <w:t>)</w:t>
-      </w:r>
-      <w:r>
-        <w:rPr>
-          <w:rFonts w:ascii="Cambria" w:hAnsi="Cambria"/>
-          <w:sz w:val="24"/>
-          <w:szCs w:val="24"/>
-        </w:rPr>
-        <w:t xml:space="preserve">,  система должна перенаправить этого пользователя на страницу </w:t>
-      </w:r>
-      <w:r>
-        <w:rPr>
-          <w:rFonts w:ascii="Cambria" w:hAnsi="Cambria"/>
-          <w:sz w:val="24"/>
-          <w:szCs w:val="24"/>
-        </w:rPr>
-        <w:t>«Авторизация Администратора»</w:t>
-      </w:r>
-      <w:r>
-        <w:rPr>
-          <w:rFonts w:ascii="Cambria" w:hAnsi="Cambria"/>
-          <w:sz w:val="24"/>
-          <w:szCs w:val="24"/>
-        </w:rPr>
-        <w:t xml:space="preserve"> (см. </w:t>
-      </w:r>
-      <w:r>
-        <w:rPr>
-          <w:rFonts w:ascii="Cambria" w:hAnsi="Cambria"/>
-          <w:sz w:val="24"/>
-          <w:szCs w:val="24"/>
-        </w:rPr>
-        <w:fldChar w:fldCharType="begin"/>
-      </w:r>
-      <w:r>
-        <w:rPr>
-          <w:rFonts w:ascii="Cambria" w:hAnsi="Cambria"/>
-          <w:sz w:val="24"/>
-          <w:szCs w:val="24"/>
-        </w:rPr>
-        <w:instrText xml:space="preserve"> REF _Ref342653880 \h </w:instrText>
-      </w:r>
-      <w:r>
-        <w:rPr>
-          <w:rFonts w:ascii="Cambria" w:hAnsi="Cambria"/>
-          <w:sz w:val="24"/>
-          <w:szCs w:val="24"/>
-        </w:rPr>
-        <w:instrText xml:space="preserve"> \* MERGEFORMAT </w:instrText>
-      </w:r>
-      <w:r>
-        <w:rPr>
-          <w:rFonts w:ascii="Cambria" w:hAnsi="Cambria"/>
-          <w:sz w:val="24"/>
-          <w:szCs w:val="24"/>
-        </w:rPr>
-      </w:r>
-      <w:r>
-        <w:rPr>
-          <w:rFonts w:ascii="Cambria" w:hAnsi="Cambria"/>
-          <w:sz w:val="24"/>
-          <w:szCs w:val="24"/>
-        </w:rPr>
-        <w:fldChar w:fldCharType="separate"/>
-      </w:r>
-      <w:r>
-        <w:t xml:space="preserve">Таблица </w:t>
-      </w:r>
-      <w:r>
-        <w:rPr>
-          <w:noProof/>
-        </w:rPr>
-        <w:t>1</w:t>
-      </w:r>
-      <w:r>
-        <w:rPr>
-          <w:rFonts w:ascii="Cambria" w:hAnsi="Cambria"/>
-          <w:sz w:val="24"/>
-          <w:szCs w:val="24"/>
-        </w:rPr>
-        <w:fldChar w:fldCharType="end"/>
-      </w:r>
-      <w:r>
-        <w:rPr>
-          <w:rFonts w:ascii="Cambria" w:hAnsi="Cambria"/>
-          <w:sz w:val="24"/>
-          <w:szCs w:val="24"/>
-        </w:rPr>
-        <w:t>)</w:t>
-      </w:r>
-      <w:r>
-        <w:rPr>
-          <w:rFonts w:ascii="Cambria" w:hAnsi="Cambria"/>
-          <w:sz w:val="24"/>
-          <w:szCs w:val="24"/>
-        </w:rPr>
-        <w:t>.</w:t>
+        <w:t>and</w:t>
       </w:r>
       <w:r>
         <w:rPr>
@@ -8241,240 +8408,75 @@
         </w:rPr>
         <w:t xml:space="preserve"> </w:t>
       </w:r>
-    </w:p>
-    <w:p>
-      <w:pPr>
-        <w:rPr>
-          <w:rFonts w:ascii="Cambria" w:hAnsi="Cambria" w:cs="Arial"/>
-          <w:sz w:val="24"/>
-          <w:szCs w:val="24"/>
-        </w:rPr>
-      </w:pPr>
-      <w:r>
-        <w:rPr>
-          <w:rFonts w:ascii="Cambria" w:hAnsi="Cambria" w:cs="Arial"/>
-          <w:sz w:val="24"/>
-          <w:szCs w:val="24"/>
-        </w:rPr>
-        <w:t>F_albums_0005</w:t>
-      </w:r>
-    </w:p>
-    <w:p>
-      <w:pPr>
-        <w:ind w:firstLine="360"/>
-        <w:rPr>
-          <w:rFonts w:ascii="Cambria" w:hAnsi="Cambria"/>
-          <w:sz w:val="24"/>
-          <w:szCs w:val="24"/>
-        </w:rPr>
-      </w:pPr>
-      <w:r>
-        <w:rPr>
-          <w:rFonts w:ascii="Cambria" w:hAnsi="Cambria"/>
-          <w:sz w:val="24"/>
-          <w:szCs w:val="24"/>
+      <w:r>
+        <w:rPr>
+          <w:rFonts w:ascii="Cambria" w:hAnsi="Cambria"/>
+          <w:sz w:val="24"/>
+          <w:szCs w:val="24"/>
+          <w:lang w:val="en-US"/>
+        </w:rPr>
+        <w:t>tags</w:t>
+      </w:r>
+      <w:r>
+        <w:rPr>
+          <w:rFonts w:ascii="Cambria" w:hAnsi="Cambria"/>
+          <w:sz w:val="24"/>
+          <w:szCs w:val="24"/>
+        </w:rPr>
+        <w:t>».</w:t>
+      </w:r>
+    </w:p>
+    <w:p>
+      <w:pPr>
+        <w:pStyle w:val="3"/>
+        <w:rPr>
+          <w:sz w:val="24"/>
+          <w:lang w:val="en-US"/>
+        </w:rPr>
+      </w:pPr>
+      <w:bookmarkStart w:id="44" w:name="_Toc343455504"/>
+      <w:r>
+        <w:rPr>
+          <w:sz w:val="24"/>
+          <w:lang w:val="en-US"/>
+        </w:rPr>
+        <w:t xml:space="preserve">1.1.1 </w:t>
+      </w:r>
+      <w:r>
+        <w:rPr>
+          <w:sz w:val="24"/>
+        </w:rPr>
+        <w:t>Элементы</w:t>
+      </w:r>
+      <w:r>
+        <w:rPr>
+          <w:sz w:val="24"/>
+          <w:lang w:val="en-US"/>
         </w:rPr>
         <w:t xml:space="preserve"> </w:t>
       </w:r>
       <w:r>
         <w:rPr>
-          <w:rFonts w:ascii="Cambria" w:hAnsi="Cambria"/>
-          <w:sz w:val="24"/>
-          <w:szCs w:val="24"/>
-        </w:rPr>
-        <w:t xml:space="preserve">По умолчанию, при переходе </w:t>
-      </w:r>
-      <w:r>
-        <w:rPr>
-          <w:rFonts w:ascii="Cambria" w:hAnsi="Cambria"/>
-          <w:sz w:val="24"/>
-          <w:szCs w:val="24"/>
-        </w:rPr>
-        <w:t xml:space="preserve">Администратором </w:t>
-      </w:r>
-      <w:r>
-        <w:rPr>
-          <w:rFonts w:ascii="Cambria" w:hAnsi="Cambria"/>
-          <w:sz w:val="24"/>
-          <w:szCs w:val="24"/>
+          <w:sz w:val="24"/>
+        </w:rPr>
+        <w:t>вкладки</w:t>
+      </w:r>
+      <w:r>
+        <w:rPr>
+          <w:sz w:val="24"/>
+          <w:lang w:val="en-US"/>
         </w:rPr>
         <w:t xml:space="preserve"> </w:t>
       </w:r>
       <w:r>
         <w:rPr>
-          <w:rFonts w:ascii="Cambria" w:hAnsi="Cambria"/>
-          <w:sz w:val="24"/>
-          <w:szCs w:val="24"/>
-        </w:rPr>
-        <w:t xml:space="preserve">на страницу </w:t>
-      </w:r>
-      <w:r>
-        <w:rPr>
-          <w:rFonts w:ascii="Cambria" w:hAnsi="Cambria"/>
-          <w:sz w:val="24"/>
-          <w:szCs w:val="24"/>
-        </w:rPr>
-        <w:t>«</w:t>
-      </w:r>
-      <w:r>
-        <w:rPr>
-          <w:rFonts w:ascii="Cambria" w:hAnsi="Cambria"/>
-          <w:sz w:val="24"/>
-          <w:szCs w:val="24"/>
-        </w:rPr>
-        <w:t>Личный кабинет</w:t>
-      </w:r>
-      <w:r>
-        <w:rPr>
-          <w:rFonts w:ascii="Cambria" w:hAnsi="Cambria"/>
-          <w:sz w:val="24"/>
-          <w:szCs w:val="24"/>
-        </w:rPr>
-        <w:t xml:space="preserve">» </w:t>
-      </w:r>
-      <w:r>
-        <w:rPr>
-          <w:rFonts w:ascii="Cambria" w:hAnsi="Cambria"/>
-          <w:sz w:val="24"/>
-          <w:szCs w:val="24"/>
-        </w:rPr>
-        <w:t xml:space="preserve">система на странице </w:t>
-      </w:r>
-      <w:r>
-        <w:rPr>
-          <w:rFonts w:ascii="Cambria" w:hAnsi="Cambria"/>
-          <w:sz w:val="24"/>
-          <w:szCs w:val="24"/>
-        </w:rPr>
-        <w:t xml:space="preserve">«Личный кабинет» </w:t>
-      </w:r>
-      <w:r>
-        <w:rPr>
-          <w:rFonts w:ascii="Cambria" w:hAnsi="Cambria"/>
-          <w:sz w:val="24"/>
-          <w:szCs w:val="24"/>
-        </w:rPr>
-        <w:t xml:space="preserve">должна </w:t>
-      </w:r>
-      <w:r>
-        <w:rPr>
-          <w:rFonts w:ascii="Cambria" w:hAnsi="Cambria"/>
-          <w:sz w:val="24"/>
-          <w:szCs w:val="24"/>
-        </w:rPr>
-        <w:t>отображать  выбранную вкладку</w:t>
-      </w:r>
-      <w:r>
-        <w:rPr>
-          <w:rFonts w:ascii="Cambria" w:hAnsi="Cambria"/>
-          <w:sz w:val="24"/>
-          <w:szCs w:val="24"/>
-        </w:rPr>
-        <w:t xml:space="preserve"> «</w:t>
-      </w:r>
-      <w:r>
-        <w:rPr>
-          <w:rFonts w:ascii="Cambria" w:hAnsi="Cambria"/>
           <w:sz w:val="24"/>
           <w:szCs w:val="24"/>
           <w:lang w:val="en-US"/>
         </w:rPr>
-        <w:t>Albums</w:t>
-      </w:r>
-      <w:r>
-        <w:rPr>
-          <w:rFonts w:ascii="Cambria" w:hAnsi="Cambria"/>
-          <w:sz w:val="24"/>
-          <w:szCs w:val="24"/>
-        </w:rPr>
-        <w:t xml:space="preserve"> </w:t>
-      </w:r>
-      <w:r>
-        <w:rPr>
-          <w:rFonts w:ascii="Cambria" w:hAnsi="Cambria"/>
-          <w:sz w:val="24"/>
-          <w:szCs w:val="24"/>
-          <w:lang w:val="en-US"/>
-        </w:rPr>
-        <w:t>and</w:t>
-      </w:r>
-      <w:r>
-        <w:rPr>
-          <w:rFonts w:ascii="Cambria" w:hAnsi="Cambria"/>
-          <w:sz w:val="24"/>
-          <w:szCs w:val="24"/>
-        </w:rPr>
-        <w:t xml:space="preserve"> </w:t>
-      </w:r>
-      <w:r>
-        <w:rPr>
-          <w:rFonts w:ascii="Cambria" w:hAnsi="Cambria"/>
-          <w:sz w:val="24"/>
-          <w:szCs w:val="24"/>
-          <w:lang w:val="en-US"/>
-        </w:rPr>
-        <w:t>tags</w:t>
-      </w:r>
-      <w:r>
-        <w:rPr>
-          <w:rFonts w:ascii="Cambria" w:hAnsi="Cambria"/>
-          <w:sz w:val="24"/>
-          <w:szCs w:val="24"/>
-        </w:rPr>
-        <w:t>».</w:t>
-      </w:r>
-    </w:p>
-    <w:p>
-      <w:pPr>
-        <w:pStyle w:val="3"/>
-        <w:rPr>
-          <w:sz w:val="24"/>
-          <w:lang w:val="en-US"/>
-        </w:rPr>
-      </w:pPr>
-      <w:bookmarkStart w:id="43" w:name="_Toc343455504"/>
-      <w:r>
-        <w:rPr>
-          <w:sz w:val="24"/>
-          <w:lang w:val="en-US"/>
-        </w:rPr>
-        <w:t xml:space="preserve">1.1.1 </w:t>
-      </w:r>
-      <w:r>
-        <w:rPr>
-          <w:sz w:val="24"/>
-        </w:rPr>
-        <w:t>Элементы</w:t>
-      </w:r>
-      <w:r>
-        <w:rPr>
-          <w:sz w:val="24"/>
-          <w:lang w:val="en-US"/>
-        </w:rPr>
-        <w:t xml:space="preserve"> </w:t>
-      </w:r>
-      <w:r>
-        <w:rPr>
-          <w:sz w:val="24"/>
-        </w:rPr>
-        <w:t>вкладки</w:t>
-      </w:r>
-      <w:r>
-        <w:rPr>
-          <w:sz w:val="24"/>
-          <w:lang w:val="en-US"/>
-        </w:rPr>
-        <w:t xml:space="preserve"> </w:t>
-      </w:r>
-      <w:r>
-        <w:rPr>
-          <w:sz w:val="24"/>
-          <w:szCs w:val="24"/>
-          <w:lang w:val="en-US"/>
-        </w:rPr>
         <w:t>«Albums and tags»</w:t>
       </w:r>
-      <w:bookmarkEnd w:id="43"/>
+      <w:bookmarkEnd w:id="44"/>
     </w:p>
     <w:p>
       <w:pPr>
@@ -8742,32 +8744,19 @@
         <w:pStyle w:val="a3"/>
         <w:keepNext/>
       </w:pPr>
-      <w:bookmarkStart w:id="44" w:name="_Ref344495481"/>
+      <w:bookmarkStart w:id="45" w:name="_Ref344495481"/>
       <w:r>
         <w:t xml:space="preserve">Таблица </w:t>
       </w:r>
-      <w:r>
-        <w:fldChar w:fldCharType="begin"/>
-      </w:r>
-      <w:r>
-        <w:instrText xml:space="preserve"> SEQ Таблица \* ARABIC </w:instrText>
-      </w:r>
-      <w:r>
-        <w:fldChar w:fldCharType="separate"/>
-      </w:r>
-      <w:r>
-        <w:rPr>
-          <w:noProof/>
-        </w:rPr>
-        <w:t>1</w:t>
-      </w:r>
-      <w:r>
-        <w:rPr>
-          <w:noProof/>
-        </w:rPr>
-        <w:fldChar w:fldCharType="end"/>
-      </w:r>
-      <w:bookmarkEnd w:id="44"/>
+      <w:fldSimple w:instr=" SEQ Таблица \* ARABIC ">
+        <w:r>
+          <w:rPr>
+            <w:noProof/>
+          </w:rPr>
+          <w:t>1</w:t>
+        </w:r>
+      </w:fldSimple>
+      <w:bookmarkEnd w:id="45"/>
     </w:p>
     <w:tbl>
       <w:tblPr>
@@ -10557,14 +10546,14 @@
           <w:sz w:val="24"/>
         </w:rPr>
       </w:pPr>
-      <w:bookmarkStart w:id="45" w:name="_Toc343455505"/>
+      <w:bookmarkStart w:id="46" w:name="_Toc343455505"/>
       <w:r>
         <w:rPr>
           <w:sz w:val="24"/>
         </w:rPr>
         <w:t>1.1.2 Создание альбома</w:t>
       </w:r>
-      <w:bookmarkEnd w:id="45"/>
+      <w:bookmarkEnd w:id="46"/>
       <w:r>
         <w:rPr>
           <w:sz w:val="24"/>
@@ -10683,7 +10672,7 @@
           <w:szCs w:val="24"/>
         </w:rPr>
       </w:pPr>
-      <w:bookmarkStart w:id="46" w:name="_Ref341647386"/>
+      <w:bookmarkStart w:id="47" w:name="_Ref341647386"/>
       <w:r>
         <w:rPr>
           <w:rFonts w:ascii="Cambria" w:hAnsi="Cambria" w:cs="Arial"/>
@@ -10858,7 +10847,7 @@
         <w:t>F_albums_0006</w:t>
       </w:r>
     </w:p>
-    <w:bookmarkEnd w:id="46"/>
+    <w:bookmarkEnd w:id="47"/>
     <w:p>
       <w:pPr>
         <w:ind w:firstLine="708"/>
@@ -11002,7 +10991,7 @@
           <v:shape id="_x0000_i1027" type="#_x0000_t75" style="width:467.25pt;height:273pt" o:ole="">
             <v:imagedata r:id="rId13" o:title=""/>
           </v:shape>
-          <o:OLEObject Type="Embed" ProgID="Visio.Drawing.11" ShapeID="_x0000_i1027" DrawAspect="Content" ObjectID="_1418246121" r:id="rId14"/>
+          <o:OLEObject Type="Embed" ProgID="Visio.Drawing.11" ShapeID="_x0000_i1027" DrawAspect="Content" ObjectID="_1418248662" r:id="rId14"/>
         </w:object>
       </w:r>
     </w:p>
@@ -11010,32 +10999,19 @@
       <w:pPr>
         <w:pStyle w:val="a3"/>
       </w:pPr>
-      <w:bookmarkStart w:id="47" w:name="_Ref343459285"/>
+      <w:bookmarkStart w:id="48" w:name="_Ref343459285"/>
       <w:r>
         <w:t xml:space="preserve">Рисунок </w:t>
       </w:r>
-      <w:r>
-        <w:fldChar w:fldCharType="begin"/>
-      </w:r>
-      <w:r>
-        <w:instrText xml:space="preserve"> SEQ Рисунок \* ARABIC </w:instrText>
-      </w:r>
-      <w:r>
-        <w:fldChar w:fldCharType="separate"/>
-      </w:r>
-      <w:r>
-        <w:rPr>
-          <w:noProof/>
-        </w:rPr>
-        <w:t>3</w:t>
-      </w:r>
-      <w:r>
-        <w:rPr>
-          <w:noProof/>
-        </w:rPr>
-        <w:fldChar w:fldCharType="end"/>
-      </w:r>
-      <w:bookmarkEnd w:id="47"/>
+      <w:fldSimple w:instr=" SEQ Рисунок \* ARABIC ">
+        <w:r>
+          <w:rPr>
+            <w:noProof/>
+          </w:rPr>
+          <w:t>3</w:t>
+        </w:r>
+      </w:fldSimple>
+      <w:bookmarkEnd w:id="48"/>
     </w:p>
     <w:p>
       <w:pPr>
@@ -11178,7 +11154,7 @@
         </w:rPr>
         <w:t xml:space="preserve"> существует в системе, </w:t>
       </w:r>
-      <w:bookmarkStart w:id="48" w:name="_Ref341647649"/>
+      <w:bookmarkStart w:id="49" w:name="_Ref341647649"/>
       <w:r>
         <w:rPr>
           <w:rFonts w:ascii="Cambria" w:hAnsi="Cambria"/>
@@ -11277,9 +11253,9 @@
           <w:sz w:val="24"/>
         </w:rPr>
       </w:pPr>
-      <w:bookmarkStart w:id="49" w:name="_Toc343455506"/>
-      <w:bookmarkStart w:id="50" w:name="_Ref341648770"/>
-      <w:bookmarkEnd w:id="48"/>
+      <w:bookmarkStart w:id="50" w:name="_Toc343455506"/>
+      <w:bookmarkStart w:id="51" w:name="_Ref341648770"/>
+      <w:bookmarkEnd w:id="49"/>
       <w:r>
         <w:rPr>
           <w:sz w:val="24"/>
@@ -11287,7 +11263,7 @@
         <w:lastRenderedPageBreak/>
         <w:t>Удаление альбома</w:t>
       </w:r>
-      <w:bookmarkEnd w:id="49"/>
+      <w:bookmarkEnd w:id="50"/>
       <w:r>
         <w:rPr>
           <w:sz w:val="24"/>
@@ -11770,17 +11746,17 @@
         </w:rPr>
         <w:t>.</w:t>
       </w:r>
-      <w:bookmarkEnd w:id="50"/>
-    </w:p>
-    <w:p>
-      <w:pPr>
-        <w:rPr>
-          <w:rFonts w:ascii="Cambria" w:hAnsi="Cambria" w:cs="Arial"/>
-          <w:sz w:val="24"/>
-          <w:szCs w:val="24"/>
-        </w:rPr>
-      </w:pPr>
-      <w:bookmarkStart w:id="51" w:name="_Ref341648842"/>
+      <w:bookmarkEnd w:id="51"/>
+    </w:p>
+    <w:p>
+      <w:pPr>
+        <w:rPr>
+          <w:rFonts w:ascii="Cambria" w:hAnsi="Cambria" w:cs="Arial"/>
+          <w:sz w:val="24"/>
+          <w:szCs w:val="24"/>
+        </w:rPr>
+      </w:pPr>
+      <w:bookmarkStart w:id="52" w:name="_Ref341648842"/>
       <w:r>
         <w:rPr>
           <w:rFonts w:ascii="Cambria" w:hAnsi="Cambria" w:cs="Arial"/>
@@ -12089,7 +12065,7 @@
           <v:shape id="_x0000_i1028" type="#_x0000_t75" style="width:467.25pt;height:151.5pt" o:ole="">
             <v:imagedata r:id="rId15" o:title=""/>
           </v:shape>
-          <o:OLEObject Type="Embed" ProgID="Visio.Drawing.11" ShapeID="_x0000_i1028" DrawAspect="Content" ObjectID="_1418246122" r:id="rId16"/>
+          <o:OLEObject Type="Embed" ProgID="Visio.Drawing.11" ShapeID="_x0000_i1028" DrawAspect="Content" ObjectID="_1418248663" r:id="rId16"/>
         </w:object>
       </w:r>
     </w:p>
@@ -12097,32 +12073,19 @@
       <w:pPr>
         <w:pStyle w:val="a3"/>
       </w:pPr>
-      <w:bookmarkStart w:id="52" w:name="_Ref341648980"/>
+      <w:bookmarkStart w:id="53" w:name="_Ref341648980"/>
       <w:r>
         <w:t xml:space="preserve">Рисунок </w:t>
       </w:r>
-      <w:r>
-        <w:fldChar w:fldCharType="begin"/>
-      </w:r>
-      <w:r>
-        <w:instrText xml:space="preserve"> SEQ Рисунок \* ARABIC </w:instrText>
-      </w:r>
-      <w:r>
-        <w:fldChar w:fldCharType="separate"/>
-      </w:r>
-      <w:r>
-        <w:rPr>
-          <w:noProof/>
-        </w:rPr>
-        <w:t>4</w:t>
-      </w:r>
-      <w:r>
-        <w:rPr>
-          <w:noProof/>
-        </w:rPr>
-        <w:fldChar w:fldCharType="end"/>
-      </w:r>
-      <w:bookmarkEnd w:id="52"/>
+      <w:fldSimple w:instr=" SEQ Рисунок \* ARABIC ">
+        <w:r>
+          <w:rPr>
+            <w:noProof/>
+          </w:rPr>
+          <w:t>4</w:t>
+        </w:r>
+      </w:fldSimple>
+      <w:bookmarkEnd w:id="53"/>
     </w:p>
     <w:p>
       <w:pPr>
@@ -12275,7 +12238,7 @@
           <w:szCs w:val="24"/>
         </w:rPr>
       </w:pPr>
-      <w:bookmarkStart w:id="53" w:name="_Ref341731273"/>
+      <w:bookmarkStart w:id="54" w:name="_Ref341731273"/>
       <w:r>
         <w:rPr>
           <w:rFonts w:ascii="Cambria" w:hAnsi="Cambria" w:cs="Arial"/>
@@ -12347,7 +12310,7 @@
         </w:rPr>
         <w:t xml:space="preserve">», система должна  </w:t>
       </w:r>
-      <w:bookmarkEnd w:id="53"/>
+      <w:bookmarkEnd w:id="54"/>
       <w:r>
         <w:rPr>
           <w:rFonts w:ascii="Cambria" w:hAnsi="Cambria"/>
@@ -12432,7 +12395,7 @@
           <w:sz w:val="24"/>
         </w:rPr>
       </w:pPr>
-      <w:bookmarkStart w:id="54" w:name="_Toc343455507"/>
+      <w:bookmarkStart w:id="55" w:name="_Toc343455507"/>
       <w:r>
         <w:rPr>
           <w:sz w:val="24"/>
@@ -12440,7 +12403,7 @@
         <w:lastRenderedPageBreak/>
         <w:t>1.1.4 Переименование альбома</w:t>
       </w:r>
-      <w:bookmarkEnd w:id="54"/>
+      <w:bookmarkEnd w:id="55"/>
       <w:r>
         <w:rPr>
           <w:sz w:val="24"/>
@@ -12743,7 +12706,7 @@
           <v:shape id="_x0000_i1029" type="#_x0000_t75" style="width:467.25pt;height:249pt" o:ole="">
             <v:imagedata r:id="rId17" o:title=""/>
           </v:shape>
-          <o:OLEObject Type="Embed" ProgID="Visio.Drawing.11" ShapeID="_x0000_i1029" DrawAspect="Content" ObjectID="_1418246123" r:id="rId18"/>
+          <o:OLEObject Type="Embed" ProgID="Visio.Drawing.11" ShapeID="_x0000_i1029" DrawAspect="Content" ObjectID="_1418248664" r:id="rId18"/>
         </w:object>
       </w:r>
     </w:p>
@@ -12756,32 +12719,19 @@
           <w:szCs w:val="24"/>
         </w:rPr>
       </w:pPr>
-      <w:bookmarkStart w:id="55" w:name="_Ref343459303"/>
+      <w:bookmarkStart w:id="56" w:name="_Ref343459303"/>
       <w:r>
         <w:t xml:space="preserve">Рисунок </w:t>
       </w:r>
-      <w:r>
-        <w:fldChar w:fldCharType="begin"/>
-      </w:r>
-      <w:r>
-        <w:instrText xml:space="preserve"> SEQ Рисунок \* ARABIC </w:instrText>
-      </w:r>
-      <w:r>
-        <w:fldChar w:fldCharType="separate"/>
-      </w:r>
-      <w:r>
-        <w:rPr>
-          <w:noProof/>
-        </w:rPr>
-        <w:t>5</w:t>
-      </w:r>
-      <w:r>
-        <w:rPr>
-          <w:noProof/>
-        </w:rPr>
-        <w:fldChar w:fldCharType="end"/>
-      </w:r>
-      <w:bookmarkEnd w:id="55"/>
+      <w:fldSimple w:instr=" SEQ Рисунок \* ARABIC ">
+        <w:r>
+          <w:rPr>
+            <w:noProof/>
+          </w:rPr>
+          <w:t>5</w:t>
+        </w:r>
+      </w:fldSimple>
+      <w:bookmarkEnd w:id="56"/>
     </w:p>
     <w:p>
       <w:pPr>
@@ -13022,7 +12972,7 @@
           <w:szCs w:val="24"/>
         </w:rPr>
       </w:pPr>
-      <w:bookmarkStart w:id="56" w:name="_Ref341731338"/>
+      <w:bookmarkStart w:id="57" w:name="_Ref341731338"/>
       <w:r>
         <w:rPr>
           <w:rFonts w:ascii="Cambria" w:hAnsi="Cambria" w:cs="Arial"/>
@@ -13058,7 +13008,7 @@
         <w:t>_0018</w:t>
       </w:r>
     </w:p>
-    <w:bookmarkEnd w:id="56"/>
+    <w:bookmarkEnd w:id="57"/>
     <w:p>
       <w:pPr>
         <w:ind w:firstLine="360"/>
@@ -13552,7 +13502,7 @@
           <v:shape id="_x0000_i1030" type="#_x0000_t75" style="width:467.25pt;height:215.25pt" o:ole="">
             <v:imagedata r:id="rId19" o:title=""/>
           </v:shape>
-          <o:OLEObject Type="Embed" ProgID="Visio.Drawing.11" ShapeID="_x0000_i1030" DrawAspect="Content" ObjectID="_1418246124" r:id="rId20"/>
+          <o:OLEObject Type="Embed" ProgID="Visio.Drawing.11" ShapeID="_x0000_i1030" DrawAspect="Content" ObjectID="_1418248665" r:id="rId20"/>
         </w:object>
       </w:r>
     </w:p>
@@ -13560,32 +13510,19 @@
       <w:pPr>
         <w:pStyle w:val="a3"/>
       </w:pPr>
-      <w:bookmarkStart w:id="57" w:name="_Ref344497586"/>
+      <w:bookmarkStart w:id="58" w:name="_Ref344497586"/>
       <w:r>
         <w:t xml:space="preserve">Рисунок </w:t>
       </w:r>
-      <w:r>
-        <w:fldChar w:fldCharType="begin"/>
-      </w:r>
-      <w:r>
-        <w:instrText xml:space="preserve"> SEQ Рисунок \* ARABIC </w:instrText>
-      </w:r>
-      <w:r>
-        <w:fldChar w:fldCharType="separate"/>
-      </w:r>
-      <w:r>
-        <w:rPr>
-          <w:noProof/>
-        </w:rPr>
-        <w:t>6</w:t>
-      </w:r>
-      <w:r>
-        <w:rPr>
-          <w:noProof/>
-        </w:rPr>
-        <w:fldChar w:fldCharType="end"/>
-      </w:r>
-      <w:bookmarkEnd w:id="57"/>
+      <w:fldSimple w:instr=" SEQ Рисунок \* ARABIC ">
+        <w:r>
+          <w:rPr>
+            <w:noProof/>
+          </w:rPr>
+          <w:t>6</w:t>
+        </w:r>
+      </w:fldSimple>
+      <w:bookmarkEnd w:id="58"/>
     </w:p>
     <w:p>
       <w:pPr>
@@ -13941,9 +13878,9 @@
         </w:rPr>
         <w:t>_0019</w:t>
       </w:r>
-      <w:bookmarkStart w:id="58" w:name="_Ref341731694"/>
-    </w:p>
-    <w:bookmarkEnd w:id="58"/>
+      <w:bookmarkStart w:id="59" w:name="_Ref341731694"/>
+    </w:p>
+    <w:bookmarkEnd w:id="59"/>
     <w:p>
       <w:pPr>
         <w:ind w:firstLine="708"/>
@@ -14430,14 +14367,14 @@
           <w:sz w:val="24"/>
         </w:rPr>
       </w:pPr>
-      <w:bookmarkStart w:id="59" w:name="_Toc343455508"/>
+      <w:bookmarkStart w:id="60" w:name="_Toc343455508"/>
       <w:r>
         <w:rPr>
           <w:sz w:val="24"/>
         </w:rPr>
         <w:t>1.1.4 Связь тегов и альбомов</w:t>
       </w:r>
-      <w:bookmarkEnd w:id="59"/>
+      <w:bookmarkEnd w:id="60"/>
       <w:r>
         <w:rPr>
           <w:sz w:val="24"/>
@@ -14627,7 +14564,7 @@
           <v:shape id="_x0000_i1031" type="#_x0000_t75" style="width:467.25pt;height:215.25pt" o:ole="">
             <v:imagedata r:id="rId21" o:title=""/>
           </v:shape>
-          <o:OLEObject Type="Embed" ProgID="Visio.Drawing.11" ShapeID="_x0000_i1031" DrawAspect="Content" ObjectID="_1418246125" r:id="rId22"/>
+          <o:OLEObject Type="Embed" ProgID="Visio.Drawing.11" ShapeID="_x0000_i1031" DrawAspect="Content" ObjectID="_1418248666" r:id="rId22"/>
         </w:object>
       </w:r>
     </w:p>
@@ -14640,32 +14577,19 @@
           <w:szCs w:val="24"/>
         </w:rPr>
       </w:pPr>
-      <w:bookmarkStart w:id="60" w:name="_Ref343459310"/>
+      <w:bookmarkStart w:id="61" w:name="_Ref343459310"/>
       <w:r>
         <w:t xml:space="preserve">Рисунок </w:t>
       </w:r>
-      <w:r>
-        <w:fldChar w:fldCharType="begin"/>
-      </w:r>
-      <w:r>
-        <w:instrText xml:space="preserve"> SEQ Рисунок \* ARABIC </w:instrText>
-      </w:r>
-      <w:r>
-        <w:fldChar w:fldCharType="separate"/>
-      </w:r>
-      <w:r>
-        <w:rPr>
-          <w:noProof/>
-        </w:rPr>
-        <w:t>7</w:t>
-      </w:r>
-      <w:r>
-        <w:rPr>
-          <w:noProof/>
-        </w:rPr>
-        <w:fldChar w:fldCharType="end"/>
-      </w:r>
-      <w:bookmarkEnd w:id="60"/>
+      <w:fldSimple w:instr=" SEQ Рисунок \* ARABIC ">
+        <w:r>
+          <w:rPr>
+            <w:noProof/>
+          </w:rPr>
+          <w:t>7</w:t>
+        </w:r>
+      </w:fldSimple>
+      <w:bookmarkEnd w:id="61"/>
     </w:p>
     <w:p>
       <w:pPr>
@@ -15601,7 +15525,7 @@
           <v:shape id="_x0000_i1032" type="#_x0000_t75" style="width:467.25pt;height:303.75pt" o:ole="">
             <v:imagedata r:id="rId23" o:title=""/>
           </v:shape>
-          <o:OLEObject Type="Embed" ProgID="Visio.Drawing.11" ShapeID="_x0000_i1032" DrawAspect="Content" ObjectID="_1418246126" r:id="rId24"/>
+          <o:OLEObject Type="Embed" ProgID="Visio.Drawing.11" ShapeID="_x0000_i1032" DrawAspect="Content" ObjectID="_1418248667" r:id="rId24"/>
         </w:object>
       </w:r>
     </w:p>
@@ -15614,32 +15538,19 @@
           <w:szCs w:val="24"/>
         </w:rPr>
       </w:pPr>
-      <w:bookmarkStart w:id="61" w:name="_Ref344496504"/>
+      <w:bookmarkStart w:id="62" w:name="_Ref344496504"/>
       <w:r>
         <w:t xml:space="preserve">Рисунок </w:t>
       </w:r>
-      <w:r>
-        <w:fldChar w:fldCharType="begin"/>
-      </w:r>
-      <w:r>
-        <w:instrText xml:space="preserve"> SEQ Рисунок \* ARABIC </w:instrText>
-      </w:r>
-      <w:r>
-        <w:fldChar w:fldCharType="separate"/>
-      </w:r>
-      <w:r>
-        <w:rPr>
-          <w:noProof/>
-        </w:rPr>
-        <w:t>8</w:t>
-      </w:r>
-      <w:r>
-        <w:rPr>
-          <w:noProof/>
-        </w:rPr>
-        <w:fldChar w:fldCharType="end"/>
-      </w:r>
-      <w:bookmarkEnd w:id="61"/>
+      <w:fldSimple w:instr=" SEQ Рисунок \* ARABIC ">
+        <w:r>
+          <w:rPr>
+            <w:noProof/>
+          </w:rPr>
+          <w:t>8</w:t>
+        </w:r>
+      </w:fldSimple>
+      <w:bookmarkEnd w:id="62"/>
     </w:p>
     <w:p>
       <w:pPr>
@@ -16857,981 +16768,979 @@
       <w:pPr>
         <w:pStyle w:val="a3"/>
       </w:pPr>
-      <w:bookmarkStart w:id="62" w:name="_Ref344032973"/>
+      <w:bookmarkStart w:id="63" w:name="_Ref344032973"/>
       <w:r>
         <w:t xml:space="preserve">Рисунок </w:t>
       </w:r>
-      <w:fldSimple w:instr=" SEQ Рисунок \* ARABIC ">
+      <w:r>
+        <w:fldChar w:fldCharType="begin"/>
+      </w:r>
+      <w:r>
+        <w:instrText xml:space="preserve"> SEQ Рисунок \* ARABIC </w:instrText>
+      </w:r>
+      <w:r>
+        <w:fldChar w:fldCharType="separate"/>
+      </w:r>
+      <w:r>
+        <w:rPr>
+          <w:noProof/>
+        </w:rPr>
+        <w:t>4</w:t>
+      </w:r>
+      <w:r>
+        <w:rPr>
+          <w:noProof/>
+        </w:rPr>
+        <w:fldChar w:fldCharType="end"/>
+      </w:r>
+      <w:bookmarkEnd w:id="63"/>
+    </w:p>
+    <w:p>
+      <w:pPr>
+        <w:rPr>
+          <w:rFonts w:ascii="Cambria" w:hAnsi="Cambria"/>
+          <w:sz w:val="24"/>
+          <w:szCs w:val="24"/>
+        </w:rPr>
+      </w:pPr>
+      <w:r>
+        <w:rPr>
+          <w:rFonts w:ascii="Cambria" w:hAnsi="Cambria"/>
+          <w:sz w:val="24"/>
+          <w:szCs w:val="24"/>
+        </w:rPr>
+        <w:t>F_</w:t>
+      </w:r>
+      <w:r>
+        <w:rPr>
+          <w:rFonts w:ascii="Cambria" w:hAnsi="Cambria"/>
+          <w:sz w:val="24"/>
+          <w:szCs w:val="24"/>
+        </w:rPr>
+        <w:t>albums_005</w:t>
+      </w:r>
+      <w:r>
+        <w:rPr>
+          <w:rFonts w:ascii="Cambria" w:hAnsi="Cambria"/>
+          <w:sz w:val="24"/>
+          <w:szCs w:val="24"/>
+        </w:rPr>
+        <w:t>3</w:t>
+      </w:r>
+    </w:p>
+    <w:p>
+      <w:pPr>
+        <w:rPr>
+          <w:rFonts w:ascii="Cambria" w:hAnsi="Cambria"/>
+          <w:sz w:val="24"/>
+          <w:szCs w:val="24"/>
+        </w:rPr>
+      </w:pPr>
+      <w:r>
+        <w:rPr>
+          <w:rFonts w:ascii="Cambria" w:hAnsi="Cambria" w:cs="Arial"/>
+          <w:sz w:val="24"/>
+          <w:szCs w:val="24"/>
+        </w:rPr>
+        <w:tab/>
+        <w:t xml:space="preserve">Если требование </w:t>
+      </w:r>
+      <w:r>
+        <w:rPr>
+          <w:rFonts w:ascii="Cambria" w:hAnsi="Cambria"/>
+          <w:sz w:val="24"/>
+          <w:szCs w:val="24"/>
+        </w:rPr>
+        <w:t xml:space="preserve">F_albums_0052 </w:t>
+      </w:r>
+      <w:r>
+        <w:rPr>
+          <w:rFonts w:ascii="Cambria" w:hAnsi="Cambria" w:cs="Arial"/>
+          <w:sz w:val="24"/>
+          <w:szCs w:val="24"/>
+        </w:rPr>
+        <w:t>выполнено, и Администратор нажал на кнопку «</w:t>
+      </w:r>
+      <w:r>
+        <w:rPr>
+          <w:rFonts w:ascii="Cambria" w:hAnsi="Cambria" w:cs="Arial"/>
+          <w:sz w:val="24"/>
+          <w:szCs w:val="24"/>
+          <w:lang w:val="en-US"/>
+        </w:rPr>
+        <w:t>Cancel</w:t>
+      </w:r>
+      <w:r>
+        <w:rPr>
+          <w:rFonts w:ascii="Cambria" w:hAnsi="Cambria" w:cs="Arial"/>
+          <w:sz w:val="24"/>
+          <w:szCs w:val="24"/>
+        </w:rPr>
+        <w:t xml:space="preserve">», то система должна </w:t>
+      </w:r>
+      <w:r>
+        <w:rPr>
+          <w:rFonts w:ascii="Cambria" w:hAnsi="Cambria" w:cs="Arial"/>
+          <w:sz w:val="24"/>
+          <w:szCs w:val="24"/>
+        </w:rPr>
+        <w:t xml:space="preserve">закрыть сообщение и остаться на вкладке </w:t>
+      </w:r>
+      <w:r>
+        <w:rPr>
+          <w:rFonts w:ascii="Cambria" w:hAnsi="Cambria"/>
+          <w:sz w:val="24"/>
+          <w:szCs w:val="24"/>
+        </w:rPr>
+        <w:t>«</w:t>
+      </w:r>
+      <w:r>
+        <w:rPr>
+          <w:rFonts w:ascii="Cambria" w:hAnsi="Cambria"/>
+          <w:sz w:val="24"/>
+          <w:szCs w:val="24"/>
+          <w:lang w:val="en-US"/>
+        </w:rPr>
+        <w:t>Album</w:t>
+      </w:r>
+      <w:r>
+        <w:rPr>
+          <w:rFonts w:ascii="Cambria" w:hAnsi="Cambria"/>
+          <w:sz w:val="24"/>
+          <w:szCs w:val="24"/>
+        </w:rPr>
+        <w:t xml:space="preserve"> </w:t>
+      </w:r>
+      <w:r>
+        <w:rPr>
+          <w:rFonts w:ascii="Cambria" w:hAnsi="Cambria"/>
+          <w:sz w:val="24"/>
+          <w:szCs w:val="24"/>
+          <w:lang w:val="en-US"/>
+        </w:rPr>
+        <w:t>and</w:t>
+      </w:r>
+      <w:r>
+        <w:rPr>
+          <w:rFonts w:ascii="Cambria" w:hAnsi="Cambria"/>
+          <w:sz w:val="24"/>
+          <w:szCs w:val="24"/>
+        </w:rPr>
+        <w:t xml:space="preserve"> </w:t>
+      </w:r>
+      <w:r>
+        <w:rPr>
+          <w:rFonts w:ascii="Cambria" w:hAnsi="Cambria"/>
+          <w:sz w:val="24"/>
+          <w:szCs w:val="24"/>
+          <w:lang w:val="en-US"/>
+        </w:rPr>
+        <w:t>Tags</w:t>
+      </w:r>
+      <w:r>
+        <w:rPr>
+          <w:rFonts w:ascii="Cambria" w:hAnsi="Cambria"/>
+          <w:sz w:val="24"/>
+          <w:szCs w:val="24"/>
+        </w:rPr>
+        <w:t>»</w:t>
+      </w:r>
+      <w:r>
+        <w:rPr>
+          <w:rFonts w:ascii="Cambria" w:hAnsi="Cambria"/>
+          <w:sz w:val="24"/>
+          <w:szCs w:val="24"/>
+        </w:rPr>
+        <w:t>.</w:t>
+      </w:r>
+    </w:p>
+    <w:p>
+      <w:pPr>
+        <w:rPr>
+          <w:rFonts w:ascii="Cambria" w:hAnsi="Cambria"/>
+          <w:sz w:val="24"/>
+          <w:szCs w:val="24"/>
+        </w:rPr>
+      </w:pPr>
+      <w:r>
+        <w:rPr>
+          <w:rFonts w:ascii="Cambria" w:hAnsi="Cambria"/>
+          <w:sz w:val="24"/>
+          <w:szCs w:val="24"/>
+        </w:rPr>
+        <w:t>F_</w:t>
+      </w:r>
+      <w:r>
+        <w:rPr>
+          <w:rFonts w:ascii="Cambria" w:hAnsi="Cambria"/>
+          <w:sz w:val="24"/>
+          <w:szCs w:val="24"/>
+        </w:rPr>
+        <w:t>albums_005</w:t>
+      </w:r>
+      <w:r>
+        <w:rPr>
+          <w:rFonts w:ascii="Cambria" w:hAnsi="Cambria"/>
+          <w:sz w:val="24"/>
+          <w:szCs w:val="24"/>
+        </w:rPr>
+        <w:t>4</w:t>
+      </w:r>
+    </w:p>
+    <w:p>
+      <w:pPr>
+        <w:ind w:firstLine="708"/>
+        <w:rPr>
+          <w:rFonts w:ascii="Cambria" w:hAnsi="Cambria"/>
+          <w:sz w:val="24"/>
+          <w:szCs w:val="24"/>
+        </w:rPr>
+      </w:pPr>
+      <w:r>
+        <w:rPr>
+          <w:rFonts w:ascii="Cambria" w:hAnsi="Cambria" w:cs="Arial"/>
+          <w:sz w:val="24"/>
+          <w:szCs w:val="24"/>
+        </w:rPr>
+        <w:t xml:space="preserve">Если требование </w:t>
+      </w:r>
+      <w:r>
+        <w:rPr>
+          <w:rFonts w:ascii="Cambria" w:hAnsi="Cambria"/>
+          <w:sz w:val="24"/>
+          <w:szCs w:val="24"/>
+        </w:rPr>
+        <w:t xml:space="preserve">F_albums_0052 </w:t>
+      </w:r>
+      <w:r>
+        <w:rPr>
+          <w:rFonts w:ascii="Cambria" w:hAnsi="Cambria" w:cs="Arial"/>
+          <w:sz w:val="24"/>
+          <w:szCs w:val="24"/>
+        </w:rPr>
+        <w:t>выполнено, и Администратор нажал на кнопку «</w:t>
+      </w:r>
+      <w:r>
+        <w:rPr>
+          <w:rFonts w:ascii="Cambria" w:hAnsi="Cambria" w:cs="Arial"/>
+          <w:sz w:val="24"/>
+          <w:szCs w:val="24"/>
+          <w:lang w:val="en-US"/>
+        </w:rPr>
+        <w:t>Continue</w:t>
+      </w:r>
+      <w:r>
+        <w:rPr>
+          <w:rFonts w:ascii="Cambria" w:hAnsi="Cambria" w:cs="Arial"/>
+          <w:sz w:val="24"/>
+          <w:szCs w:val="24"/>
+        </w:rPr>
+        <w:t xml:space="preserve">», </w:t>
+      </w:r>
+      <w:r>
+        <w:rPr>
+          <w:rFonts w:ascii="Cambria" w:hAnsi="Cambria"/>
+          <w:sz w:val="24"/>
+          <w:szCs w:val="24"/>
+        </w:rPr>
+        <w:t>то система должна перенаправить Администратора на нужную ему вкладку.</w:t>
+      </w:r>
+    </w:p>
+    <w:p/>
+    <w:p>
+      <w:pPr>
+        <w:autoSpaceDE w:val="0"/>
+        <w:autoSpaceDN w:val="0"/>
+        <w:adjustRightInd w:val="0"/>
+        <w:spacing w:after="0" w:line="288" w:lineRule="auto"/>
+        <w:rPr>
+          <w:rFonts w:ascii="Cambria" w:hAnsi="Cambria"/>
+          <w:sz w:val="24"/>
+          <w:szCs w:val="24"/>
+        </w:rPr>
+      </w:pPr>
+    </w:p>
+    <w:p>
+      <w:pPr>
+        <w:autoSpaceDE w:val="0"/>
+        <w:autoSpaceDN w:val="0"/>
+        <w:adjustRightInd w:val="0"/>
+        <w:spacing w:after="0" w:line="288" w:lineRule="auto"/>
+        <w:rPr>
+          <w:rFonts w:ascii="Cambria" w:hAnsi="Cambria"/>
+          <w:sz w:val="24"/>
+          <w:szCs w:val="24"/>
+        </w:rPr>
+      </w:pPr>
+    </w:p>
+    <w:p>
+      <w:pPr>
+        <w:autoSpaceDE w:val="0"/>
+        <w:autoSpaceDN w:val="0"/>
+        <w:adjustRightInd w:val="0"/>
+        <w:spacing w:after="0" w:line="288" w:lineRule="auto"/>
+        <w:rPr>
+          <w:rFonts w:ascii="Cambria" w:hAnsi="Cambria"/>
+          <w:sz w:val="24"/>
+          <w:szCs w:val="24"/>
+        </w:rPr>
+      </w:pPr>
+    </w:p>
+    <w:p>
+      <w:pPr>
+        <w:pStyle w:val="3"/>
+      </w:pPr>
+      <w:bookmarkStart w:id="64" w:name="_Toc343455509"/>
+      <w:bookmarkEnd w:id="1"/>
+      <w:bookmarkEnd w:id="52"/>
+      <w:r>
+        <w:rPr>
+          <w:sz w:val="32"/>
+        </w:rPr>
+        <w:t>Глоссарий</w:t>
+      </w:r>
+      <w:bookmarkEnd w:id="64"/>
+      <w:r>
+        <w:t xml:space="preserve"> </w:t>
+      </w:r>
+    </w:p>
+    <w:p>
+      <w:pPr>
+        <w:rPr>
+          <w:rFonts w:ascii="Cambria" w:hAnsi="Cambria"/>
+          <w:sz w:val="24"/>
+          <w:szCs w:val="24"/>
+        </w:rPr>
+      </w:pPr>
+      <w:r>
+        <w:rPr>
+          <w:rFonts w:ascii="Cambria" w:hAnsi="Cambria"/>
+          <w:b/>
+          <w:sz w:val="24"/>
+          <w:szCs w:val="24"/>
+        </w:rPr>
+        <w:t>Администратор</w:t>
+      </w:r>
+      <w:r>
+        <w:rPr>
+          <w:rFonts w:ascii="Cambria" w:hAnsi="Cambria"/>
+          <w:sz w:val="24"/>
+          <w:szCs w:val="24"/>
+        </w:rPr>
+        <w:t xml:space="preserve"> – пользователь, который ввёл пароль администратора в форму</w:t>
+      </w:r>
+      <w:proofErr w:type="gramStart"/>
+      <w:r>
+        <w:rPr>
+          <w:rFonts w:ascii="Cambria" w:hAnsi="Cambria"/>
+          <w:sz w:val="24"/>
+          <w:szCs w:val="24"/>
+        </w:rPr>
+        <w:t>.</w:t>
+      </w:r>
+      <w:proofErr w:type="gramEnd"/>
+      <w:r>
+        <w:rPr>
+          <w:rFonts w:ascii="Cambria" w:hAnsi="Cambria"/>
+          <w:sz w:val="24"/>
+          <w:szCs w:val="24"/>
+        </w:rPr>
+        <w:t xml:space="preserve"> (</w:t>
+      </w:r>
+      <w:proofErr w:type="gramStart"/>
+      <w:r>
+        <w:rPr>
+          <w:rFonts w:ascii="Cambria" w:hAnsi="Cambria"/>
+          <w:sz w:val="24"/>
+          <w:szCs w:val="24"/>
+        </w:rPr>
+        <w:t>с</w:t>
+      </w:r>
+      <w:proofErr w:type="gramEnd"/>
+      <w:r>
+        <w:rPr>
+          <w:rFonts w:ascii="Cambria" w:hAnsi="Cambria"/>
+          <w:sz w:val="24"/>
+          <w:szCs w:val="24"/>
+        </w:rPr>
+        <w:t xml:space="preserve">м. </w:t>
+      </w:r>
+      <w:r>
+        <w:rPr>
+          <w:rFonts w:ascii="Cambria" w:hAnsi="Cambria"/>
+          <w:sz w:val="24"/>
+          <w:szCs w:val="24"/>
+          <w:lang w:val="en-US"/>
+        </w:rPr>
+        <w:t>F</w:t>
+      </w:r>
+      <w:r>
+        <w:rPr>
+          <w:rFonts w:ascii="Cambria" w:hAnsi="Cambria"/>
+          <w:sz w:val="24"/>
+          <w:szCs w:val="24"/>
+        </w:rPr>
+        <w:t>_</w:t>
+      </w:r>
+      <w:proofErr w:type="spellStart"/>
+      <w:r>
+        <w:rPr>
+          <w:rFonts w:ascii="Cambria" w:hAnsi="Cambria"/>
+          <w:sz w:val="24"/>
+          <w:szCs w:val="24"/>
+          <w:lang w:val="en-US"/>
+        </w:rPr>
+        <w:t>auth</w:t>
+      </w:r>
+      <w:proofErr w:type="spellEnd"/>
+      <w:r>
+        <w:rPr>
+          <w:rFonts w:ascii="Cambria" w:hAnsi="Cambria"/>
+          <w:sz w:val="24"/>
+          <w:szCs w:val="24"/>
+        </w:rPr>
+        <w:t xml:space="preserve">_0002) </w:t>
+      </w:r>
+    </w:p>
+    <w:p>
+      <w:pPr>
+        <w:rPr>
+          <w:rFonts w:ascii="Cambria" w:hAnsi="Cambria"/>
+          <w:sz w:val="24"/>
+          <w:szCs w:val="24"/>
+        </w:rPr>
+      </w:pPr>
+      <w:r>
+        <w:rPr>
+          <w:rFonts w:ascii="Cambria" w:hAnsi="Cambria"/>
+          <w:b/>
+          <w:sz w:val="24"/>
+          <w:szCs w:val="24"/>
+        </w:rPr>
+        <w:lastRenderedPageBreak/>
+        <w:t xml:space="preserve">Создать новый альбом – </w:t>
+      </w:r>
+      <w:r>
+        <w:rPr>
+          <w:rFonts w:ascii="Cambria" w:hAnsi="Cambria"/>
+          <w:sz w:val="24"/>
+          <w:szCs w:val="24"/>
+        </w:rPr>
+        <w:t>добавить в таблицу «</w:t>
+      </w:r>
+      <w:r>
+        <w:rPr>
+          <w:rFonts w:ascii="Cambria" w:hAnsi="Cambria"/>
+          <w:sz w:val="24"/>
+          <w:szCs w:val="24"/>
+          <w:lang w:val="en-US"/>
+        </w:rPr>
+        <w:t>Albums</w:t>
+      </w:r>
+      <w:r>
+        <w:rPr>
+          <w:rFonts w:ascii="Cambria" w:hAnsi="Cambria"/>
+          <w:sz w:val="24"/>
+          <w:szCs w:val="24"/>
+        </w:rPr>
+        <w:t>» новую запись, у которой значение «</w:t>
+      </w:r>
+      <w:r>
+        <w:rPr>
+          <w:rFonts w:ascii="Cambria" w:hAnsi="Cambria"/>
+          <w:sz w:val="24"/>
+          <w:szCs w:val="24"/>
+          <w:lang w:val="en-US"/>
+        </w:rPr>
+        <w:t>Albums</w:t>
+      </w:r>
+      <w:r>
+        <w:rPr>
+          <w:rFonts w:ascii="Cambria" w:hAnsi="Cambria"/>
+          <w:sz w:val="24"/>
+          <w:szCs w:val="24"/>
+        </w:rPr>
+        <w:t xml:space="preserve">» соответствует значению из поля для добавления нового </w:t>
+      </w:r>
+      <w:proofErr w:type="gramStart"/>
+      <w:r>
+        <w:rPr>
+          <w:rFonts w:ascii="Cambria" w:hAnsi="Cambria"/>
+          <w:sz w:val="24"/>
+          <w:szCs w:val="24"/>
+        </w:rPr>
+        <w:t>альбома</w:t>
+      </w:r>
+      <w:proofErr w:type="gramEnd"/>
+      <w:r>
+        <w:rPr>
+          <w:rFonts w:ascii="Cambria" w:hAnsi="Cambria"/>
+          <w:sz w:val="24"/>
+          <w:szCs w:val="24"/>
+        </w:rPr>
+        <w:t xml:space="preserve"> и обновить </w:t>
+      </w:r>
+      <w:r>
+        <w:rPr>
+          <w:rFonts w:ascii="Cambria" w:hAnsi="Cambria"/>
+          <w:sz w:val="24"/>
+          <w:szCs w:val="24"/>
+        </w:rPr>
+        <w:t>список альбомов на странице</w:t>
+      </w:r>
+      <w:r>
+        <w:rPr>
+          <w:rFonts w:ascii="Cambria" w:hAnsi="Cambria"/>
+          <w:sz w:val="24"/>
+          <w:szCs w:val="24"/>
+        </w:rPr>
+        <w:t xml:space="preserve"> «Личный кабинет».</w:t>
+      </w:r>
+    </w:p>
+    <w:p>
+      <w:pPr>
+        <w:rPr>
+          <w:rFonts w:ascii="Cambria" w:hAnsi="Cambria"/>
+          <w:sz w:val="24"/>
+          <w:szCs w:val="24"/>
+        </w:rPr>
+      </w:pPr>
+      <w:r>
+        <w:rPr>
+          <w:rFonts w:ascii="Cambria" w:hAnsi="Cambria"/>
+          <w:b/>
+          <w:sz w:val="24"/>
+          <w:szCs w:val="24"/>
+        </w:rPr>
+        <w:t>Удалить существующий альбом –</w:t>
+      </w:r>
+      <w:r>
+        <w:rPr>
+          <w:rFonts w:ascii="Cambria" w:hAnsi="Cambria"/>
+          <w:sz w:val="24"/>
+          <w:szCs w:val="24"/>
+        </w:rPr>
+        <w:t xml:space="preserve"> </w:t>
+      </w:r>
+      <w:r>
+        <w:rPr>
+          <w:rFonts w:ascii="Cambria" w:hAnsi="Cambria"/>
+          <w:sz w:val="24"/>
+          <w:szCs w:val="24"/>
+        </w:rPr>
+        <w:t xml:space="preserve">найти и </w:t>
+      </w:r>
+      <w:r>
+        <w:rPr>
+          <w:rFonts w:ascii="Cambria" w:hAnsi="Cambria"/>
+          <w:sz w:val="24"/>
+          <w:szCs w:val="24"/>
+        </w:rPr>
+        <w:t>удалить из таблицы «</w:t>
+      </w:r>
+      <w:r>
+        <w:rPr>
+          <w:rFonts w:ascii="Cambria" w:hAnsi="Cambria"/>
+          <w:sz w:val="24"/>
+          <w:szCs w:val="24"/>
+          <w:lang w:val="en-US"/>
+        </w:rPr>
+        <w:t>Albums</w:t>
+      </w:r>
+      <w:r>
+        <w:rPr>
+          <w:rFonts w:ascii="Cambria" w:hAnsi="Cambria"/>
+          <w:sz w:val="24"/>
+          <w:szCs w:val="24"/>
+        </w:rPr>
+        <w:t>» запись, у которой значение «</w:t>
+      </w:r>
+      <w:r>
+        <w:rPr>
+          <w:rFonts w:ascii="Cambria" w:hAnsi="Cambria"/>
+          <w:sz w:val="24"/>
+          <w:szCs w:val="24"/>
+          <w:lang w:val="en-US"/>
+        </w:rPr>
+        <w:t>Albums</w:t>
+      </w:r>
+      <w:r>
+        <w:rPr>
+          <w:rFonts w:ascii="Cambria" w:hAnsi="Cambria"/>
+          <w:sz w:val="24"/>
+          <w:szCs w:val="24"/>
+        </w:rPr>
+        <w:t>» соответствует имени удаляемого альбома, а также удалить все связи с этой записью в таблице «</w:t>
+      </w:r>
+      <w:r>
+        <w:rPr>
+          <w:rFonts w:ascii="Cambria" w:hAnsi="Cambria"/>
+          <w:sz w:val="24"/>
+          <w:szCs w:val="24"/>
+          <w:lang w:val="en-US"/>
+        </w:rPr>
+        <w:t>Tags</w:t>
+      </w:r>
+      <w:r>
+        <w:rPr>
+          <w:rFonts w:ascii="Cambria" w:hAnsi="Cambria"/>
+          <w:sz w:val="24"/>
+          <w:szCs w:val="24"/>
+        </w:rPr>
+        <w:t>_</w:t>
+      </w:r>
+      <w:r>
+        <w:rPr>
+          <w:rFonts w:ascii="Cambria" w:hAnsi="Cambria"/>
+          <w:sz w:val="24"/>
+          <w:szCs w:val="24"/>
+          <w:lang w:val="en-US"/>
+        </w:rPr>
+        <w:t>albums</w:t>
+      </w:r>
+      <w:r>
+        <w:rPr>
+          <w:rFonts w:ascii="Cambria" w:hAnsi="Cambria"/>
+          <w:sz w:val="24"/>
+          <w:szCs w:val="24"/>
+        </w:rPr>
+        <w:t xml:space="preserve">» и обновить </w:t>
+      </w:r>
+      <w:r>
+        <w:rPr>
+          <w:rFonts w:ascii="Cambria" w:hAnsi="Cambria"/>
+          <w:sz w:val="24"/>
+          <w:szCs w:val="24"/>
+        </w:rPr>
+        <w:t>список альбомов на странице</w:t>
+      </w:r>
+      <w:r>
+        <w:rPr>
+          <w:rFonts w:ascii="Cambria" w:hAnsi="Cambria"/>
+          <w:sz w:val="24"/>
+          <w:szCs w:val="24"/>
+        </w:rPr>
+        <w:t xml:space="preserve"> «Личный кабинет».</w:t>
+      </w:r>
+    </w:p>
+    <w:p>
+      <w:pPr>
+        <w:rPr>
+          <w:rFonts w:ascii="Cambria" w:hAnsi="Cambria"/>
+          <w:b/>
+          <w:sz w:val="24"/>
+          <w:szCs w:val="24"/>
+        </w:rPr>
+      </w:pPr>
+      <w:r>
+        <w:rPr>
+          <w:rFonts w:ascii="Cambria" w:hAnsi="Cambria"/>
+          <w:b/>
+          <w:sz w:val="24"/>
+          <w:szCs w:val="24"/>
+        </w:rPr>
+        <w:t xml:space="preserve">Изменить имя альбома на нововведенное – </w:t>
+      </w:r>
+      <w:r>
+        <w:rPr>
+          <w:rFonts w:ascii="Cambria" w:hAnsi="Cambria"/>
+          <w:sz w:val="24"/>
+          <w:szCs w:val="24"/>
+        </w:rPr>
+        <w:t>найти и изменить в таблице «</w:t>
+      </w:r>
+      <w:r>
+        <w:rPr>
+          <w:rFonts w:ascii="Cambria" w:hAnsi="Cambria"/>
+          <w:sz w:val="24"/>
+          <w:szCs w:val="24"/>
+          <w:lang w:val="en-US"/>
+        </w:rPr>
+        <w:t>Albums</w:t>
+      </w:r>
+      <w:r>
+        <w:rPr>
+          <w:rFonts w:ascii="Cambria" w:hAnsi="Cambria"/>
+          <w:sz w:val="24"/>
+          <w:szCs w:val="24"/>
+        </w:rPr>
+        <w:t>» запись, у которой значение «</w:t>
+      </w:r>
+      <w:r>
+        <w:rPr>
+          <w:rFonts w:ascii="Cambria" w:hAnsi="Cambria"/>
+          <w:sz w:val="24"/>
+          <w:szCs w:val="24"/>
+          <w:lang w:val="en-US"/>
+        </w:rPr>
+        <w:t>Albums</w:t>
+      </w:r>
+      <w:r>
+        <w:rPr>
+          <w:rFonts w:ascii="Cambria" w:hAnsi="Cambria"/>
+          <w:sz w:val="24"/>
+          <w:szCs w:val="24"/>
+        </w:rPr>
+        <w:t>» соответствует нововведенному значению из поля дл</w:t>
+      </w:r>
+      <w:r>
+        <w:rPr>
+          <w:rFonts w:ascii="Cambria" w:hAnsi="Cambria"/>
+          <w:sz w:val="24"/>
+          <w:szCs w:val="24"/>
+        </w:rPr>
+        <w:t>я изменения имени альбома</w:t>
+      </w:r>
+      <w:r>
+        <w:rPr>
+          <w:rFonts w:ascii="Cambria" w:hAnsi="Cambria"/>
+          <w:sz w:val="24"/>
+          <w:szCs w:val="24"/>
+        </w:rPr>
+        <w:t>, обновить все связи с этой записью в таблице «</w:t>
+      </w:r>
+      <w:r>
+        <w:rPr>
+          <w:rFonts w:ascii="Cambria" w:hAnsi="Cambria"/>
+          <w:sz w:val="24"/>
+          <w:szCs w:val="24"/>
+          <w:lang w:val="en-US"/>
+        </w:rPr>
+        <w:t>Tags</w:t>
+      </w:r>
+      <w:r>
+        <w:rPr>
+          <w:rFonts w:ascii="Cambria" w:hAnsi="Cambria"/>
+          <w:sz w:val="24"/>
+          <w:szCs w:val="24"/>
+        </w:rPr>
+        <w:t>_</w:t>
+      </w:r>
+      <w:r>
+        <w:rPr>
+          <w:rFonts w:ascii="Cambria" w:hAnsi="Cambria"/>
+          <w:sz w:val="24"/>
+          <w:szCs w:val="24"/>
+          <w:lang w:val="en-US"/>
+        </w:rPr>
+        <w:t>albums</w:t>
+      </w:r>
+      <w:r>
+        <w:rPr>
+          <w:rFonts w:ascii="Cambria" w:hAnsi="Cambria"/>
+          <w:sz w:val="24"/>
+          <w:szCs w:val="24"/>
+        </w:rPr>
+        <w:t xml:space="preserve">»  и обновить </w:t>
+      </w:r>
+      <w:r>
+        <w:rPr>
+          <w:rFonts w:ascii="Cambria" w:hAnsi="Cambria"/>
+          <w:sz w:val="24"/>
+          <w:szCs w:val="24"/>
+        </w:rPr>
+        <w:t>список альбомов на странице</w:t>
+      </w:r>
+      <w:r>
+        <w:rPr>
+          <w:rFonts w:ascii="Cambria" w:hAnsi="Cambria"/>
+          <w:sz w:val="24"/>
+          <w:szCs w:val="24"/>
+        </w:rPr>
+        <w:t xml:space="preserve"> «Личный кабинет».</w:t>
+      </w:r>
+    </w:p>
+    <w:p>
+      <w:pPr>
+        <w:rPr>
+          <w:rFonts w:ascii="Cambria" w:hAnsi="Cambria"/>
+          <w:sz w:val="24"/>
+          <w:szCs w:val="24"/>
+        </w:rPr>
+      </w:pPr>
+      <w:r>
+        <w:rPr>
+          <w:rFonts w:ascii="Cambria" w:hAnsi="Cambria"/>
+          <w:b/>
+          <w:sz w:val="24"/>
+          <w:szCs w:val="24"/>
+        </w:rPr>
+        <w:t xml:space="preserve">Теги, принадлежащие выбранному альбому – </w:t>
+      </w:r>
+      <w:r>
+        <w:rPr>
+          <w:rFonts w:ascii="Cambria" w:hAnsi="Cambria"/>
+          <w:sz w:val="24"/>
+          <w:szCs w:val="24"/>
+        </w:rPr>
+        <w:t>множество тегов, которым в таблице «</w:t>
+      </w:r>
+      <w:r>
+        <w:rPr>
+          <w:rFonts w:ascii="Cambria" w:hAnsi="Cambria"/>
+          <w:sz w:val="24"/>
+          <w:szCs w:val="24"/>
+          <w:lang w:val="en-US"/>
+        </w:rPr>
+        <w:t>Tags</w:t>
+      </w:r>
+      <w:r>
+        <w:rPr>
+          <w:rFonts w:ascii="Cambria" w:hAnsi="Cambria"/>
+          <w:sz w:val="24"/>
+          <w:szCs w:val="24"/>
+        </w:rPr>
+        <w:t>_</w:t>
+      </w:r>
+      <w:r>
+        <w:rPr>
+          <w:rFonts w:ascii="Cambria" w:hAnsi="Cambria"/>
+          <w:sz w:val="24"/>
+          <w:szCs w:val="24"/>
+          <w:lang w:val="en-US"/>
+        </w:rPr>
+        <w:t>albums</w:t>
+      </w:r>
+      <w:r>
+        <w:rPr>
+          <w:rFonts w:ascii="Cambria" w:hAnsi="Cambria"/>
+          <w:sz w:val="24"/>
+          <w:szCs w:val="24"/>
+        </w:rPr>
+        <w:t>» в столбце «</w:t>
+      </w:r>
+      <w:r>
+        <w:rPr>
+          <w:rFonts w:ascii="Cambria" w:hAnsi="Cambria"/>
+          <w:sz w:val="24"/>
+          <w:szCs w:val="24"/>
+          <w:lang w:val="en-US"/>
+        </w:rPr>
+        <w:t>Albums</w:t>
+      </w:r>
+      <w:r>
+        <w:rPr>
+          <w:rFonts w:ascii="Cambria" w:hAnsi="Cambria"/>
+          <w:sz w:val="24"/>
+          <w:szCs w:val="24"/>
+        </w:rPr>
+        <w:t>» поставлен в соответствие выбранный альбом.</w:t>
+      </w:r>
+    </w:p>
+    <w:p>
+      <w:pPr>
+        <w:rPr>
+          <w:rFonts w:ascii="Cambria" w:hAnsi="Cambria"/>
+          <w:sz w:val="24"/>
+          <w:szCs w:val="24"/>
+        </w:rPr>
+      </w:pPr>
+      <w:r>
+        <w:rPr>
+          <w:rFonts w:ascii="Cambria" w:hAnsi="Cambria"/>
+          <w:b/>
+          <w:sz w:val="24"/>
+          <w:szCs w:val="24"/>
+        </w:rPr>
+        <w:t xml:space="preserve">Теги, не принадлежащие выбранному альбому - </w:t>
+      </w:r>
+      <w:r>
+        <w:rPr>
+          <w:rFonts w:ascii="Cambria" w:hAnsi="Cambria"/>
+          <w:sz w:val="24"/>
+          <w:szCs w:val="24"/>
+        </w:rPr>
+        <w:t>множество тегов из таблицы «</w:t>
+      </w:r>
+      <w:r>
+        <w:rPr>
+          <w:rFonts w:ascii="Cambria" w:hAnsi="Cambria"/>
+          <w:sz w:val="24"/>
+          <w:szCs w:val="24"/>
+          <w:lang w:val="en-US"/>
+        </w:rPr>
+        <w:t>Tags</w:t>
+      </w:r>
+      <w:r>
+        <w:rPr>
+          <w:rFonts w:ascii="Cambria" w:hAnsi="Cambria"/>
+          <w:sz w:val="24"/>
+          <w:szCs w:val="24"/>
+        </w:rPr>
+        <w:t>» отличные от множества тегов, принадлежащих выбранному альбому.</w:t>
+      </w:r>
+    </w:p>
+    <w:p>
+      <w:pPr>
+        <w:rPr>
+          <w:rFonts w:ascii="Cambria" w:hAnsi="Cambria"/>
+          <w:sz w:val="24"/>
+          <w:szCs w:val="24"/>
+        </w:rPr>
+      </w:pPr>
+      <w:r>
+        <w:rPr>
+          <w:rFonts w:ascii="Cambria" w:hAnsi="Cambria"/>
+          <w:b/>
+          <w:sz w:val="24"/>
+          <w:szCs w:val="24"/>
+        </w:rPr>
+        <w:t>Выбрать альбом в списке альбомов</w:t>
+      </w:r>
+      <w:r>
+        <w:rPr>
+          <w:rFonts w:ascii="Cambria" w:hAnsi="Cambria"/>
+          <w:sz w:val="24"/>
+          <w:szCs w:val="24"/>
+        </w:rPr>
+        <w:t xml:space="preserve"> – кликнуть по нужному альбому мышью. Выбранный альбом должен «подсветиться». </w:t>
+      </w:r>
+    </w:p>
+    <w:p>
+      <w:pPr>
+        <w:rPr>
+          <w:rFonts w:ascii="Cambria" w:hAnsi="Cambria"/>
+          <w:b/>
+          <w:sz w:val="24"/>
+          <w:szCs w:val="24"/>
+        </w:rPr>
+      </w:pPr>
+    </w:p>
+    <w:p>
+      <w:pPr>
+        <w:rPr>
+          <w:rFonts w:ascii="Cambria" w:hAnsi="Cambria"/>
+          <w:sz w:val="24"/>
+          <w:szCs w:val="24"/>
+        </w:rPr>
+      </w:pPr>
+    </w:p>
+    <w:p>
+      <w:pPr>
+        <w:rPr>
+          <w:rFonts w:ascii="Cambria" w:hAnsi="Cambria"/>
+          <w:sz w:val="24"/>
+          <w:szCs w:val="24"/>
+        </w:rPr>
+      </w:pPr>
+    </w:p>
+    <w:p>
+      <w:pPr>
+        <w:pStyle w:val="a3"/>
+        <w:keepNext/>
+      </w:pPr>
+      <w:bookmarkStart w:id="65" w:name="_Ref342653880"/>
+      <w:r>
+        <w:t xml:space="preserve">Таблица </w:t>
+      </w:r>
+      <w:fldSimple w:instr=" SEQ Таблица \* ARABIC ">
         <w:r>
           <w:rPr>
             <w:noProof/>
           </w:rPr>
-          <w:t>4</w:t>
+          <w:t>2</w:t>
         </w:r>
       </w:fldSimple>
-      <w:bookmarkEnd w:id="62"/>
-    </w:p>
-    <w:p>
-      <w:pPr>
-        <w:rPr>
-          <w:rFonts w:ascii="Cambria" w:hAnsi="Cambria"/>
-          <w:sz w:val="24"/>
-          <w:szCs w:val="24"/>
-        </w:rPr>
-      </w:pPr>
-      <w:r>
-        <w:rPr>
-          <w:rFonts w:ascii="Cambria" w:hAnsi="Cambria"/>
-          <w:sz w:val="24"/>
-          <w:szCs w:val="24"/>
-        </w:rPr>
-        <w:t>F_</w:t>
-      </w:r>
-      <w:r>
-        <w:rPr>
-          <w:rFonts w:ascii="Cambria" w:hAnsi="Cambria"/>
-          <w:sz w:val="24"/>
-          <w:szCs w:val="24"/>
-        </w:rPr>
-        <w:t>albums_005</w:t>
-      </w:r>
-      <w:r>
-        <w:rPr>
-          <w:rFonts w:ascii="Cambria" w:hAnsi="Cambria"/>
-          <w:sz w:val="24"/>
-          <w:szCs w:val="24"/>
-        </w:rPr>
-        <w:t>3</w:t>
-      </w:r>
-    </w:p>
-    <w:p>
-      <w:pPr>
-        <w:rPr>
-          <w:rFonts w:ascii="Cambria" w:hAnsi="Cambria"/>
-          <w:sz w:val="24"/>
-          <w:szCs w:val="24"/>
-        </w:rPr>
-      </w:pPr>
-      <w:r>
-        <w:rPr>
-          <w:rFonts w:ascii="Cambria" w:hAnsi="Cambria" w:cs="Arial"/>
-          <w:sz w:val="24"/>
-          <w:szCs w:val="24"/>
-        </w:rPr>
-        <w:tab/>
-        <w:t xml:space="preserve">Если требование </w:t>
-      </w:r>
-      <w:r>
-        <w:rPr>
-          <w:rFonts w:ascii="Cambria" w:hAnsi="Cambria"/>
-          <w:sz w:val="24"/>
-          <w:szCs w:val="24"/>
-        </w:rPr>
-        <w:t xml:space="preserve">F_albums_0052 </w:t>
-      </w:r>
-      <w:bookmarkStart w:id="63" w:name="_GoBack"/>
-      <w:bookmarkEnd w:id="63"/>
-      <w:r>
-        <w:rPr>
-          <w:rFonts w:ascii="Cambria" w:hAnsi="Cambria" w:cs="Arial"/>
-          <w:sz w:val="24"/>
-          <w:szCs w:val="24"/>
-        </w:rPr>
-        <w:t>выполнено, и Администратор нажал на кнопку «</w:t>
-      </w:r>
-      <w:r>
-        <w:rPr>
-          <w:rFonts w:ascii="Cambria" w:hAnsi="Cambria" w:cs="Arial"/>
-          <w:sz w:val="24"/>
-          <w:szCs w:val="24"/>
-          <w:lang w:val="en-US"/>
-        </w:rPr>
-        <w:t>Cancel</w:t>
-      </w:r>
-      <w:r>
-        <w:rPr>
-          <w:rFonts w:ascii="Cambria" w:hAnsi="Cambria" w:cs="Arial"/>
-          <w:sz w:val="24"/>
-          <w:szCs w:val="24"/>
-        </w:rPr>
-        <w:t xml:space="preserve">», то система должна </w:t>
-      </w:r>
-      <w:r>
-        <w:rPr>
-          <w:rFonts w:ascii="Cambria" w:hAnsi="Cambria" w:cs="Arial"/>
-          <w:sz w:val="24"/>
-          <w:szCs w:val="24"/>
-        </w:rPr>
-        <w:t xml:space="preserve">закрыть сообщение и остаться на вкладке </w:t>
-      </w:r>
-      <w:r>
-        <w:rPr>
-          <w:rFonts w:ascii="Cambria" w:hAnsi="Cambria"/>
-          <w:sz w:val="24"/>
-          <w:szCs w:val="24"/>
-        </w:rPr>
-        <w:t>«</w:t>
-      </w:r>
-      <w:r>
-        <w:rPr>
-          <w:rFonts w:ascii="Cambria" w:hAnsi="Cambria"/>
-          <w:sz w:val="24"/>
-          <w:szCs w:val="24"/>
-          <w:lang w:val="en-US"/>
-        </w:rPr>
-        <w:t>Album</w:t>
-      </w:r>
-      <w:r>
-        <w:rPr>
-          <w:rFonts w:ascii="Cambria" w:hAnsi="Cambria"/>
-          <w:sz w:val="24"/>
-          <w:szCs w:val="24"/>
-        </w:rPr>
-        <w:t xml:space="preserve"> </w:t>
-      </w:r>
-      <w:r>
-        <w:rPr>
-          <w:rFonts w:ascii="Cambria" w:hAnsi="Cambria"/>
-          <w:sz w:val="24"/>
-          <w:szCs w:val="24"/>
-          <w:lang w:val="en-US"/>
-        </w:rPr>
-        <w:t>and</w:t>
-      </w:r>
-      <w:r>
-        <w:rPr>
-          <w:rFonts w:ascii="Cambria" w:hAnsi="Cambria"/>
-          <w:sz w:val="24"/>
-          <w:szCs w:val="24"/>
-        </w:rPr>
-        <w:t xml:space="preserve"> </w:t>
-      </w:r>
-      <w:r>
-        <w:rPr>
-          <w:rFonts w:ascii="Cambria" w:hAnsi="Cambria"/>
-          <w:sz w:val="24"/>
-          <w:szCs w:val="24"/>
-          <w:lang w:val="en-US"/>
-        </w:rPr>
-        <w:t>Tags</w:t>
-      </w:r>
-      <w:r>
-        <w:rPr>
-          <w:rFonts w:ascii="Cambria" w:hAnsi="Cambria"/>
-          <w:sz w:val="24"/>
-          <w:szCs w:val="24"/>
-        </w:rPr>
-        <w:t>»</w:t>
-      </w:r>
-      <w:r>
-        <w:rPr>
-          <w:rFonts w:ascii="Cambria" w:hAnsi="Cambria"/>
-          <w:sz w:val="24"/>
-          <w:szCs w:val="24"/>
-        </w:rPr>
-        <w:t>.</w:t>
-      </w:r>
-    </w:p>
-    <w:p>
-      <w:pPr>
-        <w:rPr>
-          <w:rFonts w:ascii="Cambria" w:hAnsi="Cambria"/>
-          <w:sz w:val="24"/>
-          <w:szCs w:val="24"/>
-        </w:rPr>
-      </w:pPr>
-      <w:r>
-        <w:rPr>
-          <w:rFonts w:ascii="Cambria" w:hAnsi="Cambria"/>
-          <w:sz w:val="24"/>
-          <w:szCs w:val="24"/>
-        </w:rPr>
-        <w:t>F_</w:t>
-      </w:r>
-      <w:r>
-        <w:rPr>
-          <w:rFonts w:ascii="Cambria" w:hAnsi="Cambria"/>
-          <w:sz w:val="24"/>
-          <w:szCs w:val="24"/>
-        </w:rPr>
-        <w:t>albums_005</w:t>
-      </w:r>
-      <w:r>
-        <w:rPr>
-          <w:rFonts w:ascii="Cambria" w:hAnsi="Cambria"/>
-          <w:sz w:val="24"/>
-          <w:szCs w:val="24"/>
-        </w:rPr>
-        <w:t>4</w:t>
-      </w:r>
-    </w:p>
-    <w:p>
-      <w:pPr>
-        <w:ind w:firstLine="708"/>
-        <w:rPr>
-          <w:rFonts w:ascii="Cambria" w:hAnsi="Cambria"/>
-          <w:sz w:val="24"/>
-          <w:szCs w:val="24"/>
-        </w:rPr>
-      </w:pPr>
-      <w:r>
-        <w:rPr>
-          <w:rFonts w:ascii="Cambria" w:hAnsi="Cambria" w:cs="Arial"/>
-          <w:sz w:val="24"/>
-          <w:szCs w:val="24"/>
-        </w:rPr>
-        <w:t xml:space="preserve">Если требование </w:t>
-      </w:r>
-      <w:r>
-        <w:rPr>
-          <w:rFonts w:ascii="Cambria" w:hAnsi="Cambria"/>
-          <w:sz w:val="24"/>
-          <w:szCs w:val="24"/>
-        </w:rPr>
-        <w:t xml:space="preserve">F_albums_0052 </w:t>
-      </w:r>
-      <w:r>
-        <w:rPr>
-          <w:rFonts w:ascii="Cambria" w:hAnsi="Cambria" w:cs="Arial"/>
-          <w:sz w:val="24"/>
-          <w:szCs w:val="24"/>
-        </w:rPr>
-        <w:t>выполнено, и Администратор нажал на кнопку «</w:t>
-      </w:r>
-      <w:r>
-        <w:rPr>
-          <w:rFonts w:ascii="Cambria" w:hAnsi="Cambria" w:cs="Arial"/>
-          <w:sz w:val="24"/>
-          <w:szCs w:val="24"/>
-          <w:lang w:val="en-US"/>
-        </w:rPr>
-        <w:t>Continue</w:t>
-      </w:r>
-      <w:r>
-        <w:rPr>
-          <w:rFonts w:ascii="Cambria" w:hAnsi="Cambria" w:cs="Arial"/>
-          <w:sz w:val="24"/>
-          <w:szCs w:val="24"/>
-        </w:rPr>
-        <w:t xml:space="preserve">», </w:t>
-      </w:r>
-      <w:r>
-        <w:rPr>
-          <w:rFonts w:ascii="Cambria" w:hAnsi="Cambria"/>
-          <w:sz w:val="24"/>
-          <w:szCs w:val="24"/>
-        </w:rPr>
-        <w:t>то система должна перенаправить Администратора на нужную ему вкладку.</w:t>
-      </w:r>
-    </w:p>
-    <w:p/>
-    <w:p>
-      <w:pPr>
-        <w:autoSpaceDE w:val="0"/>
-        <w:autoSpaceDN w:val="0"/>
-        <w:adjustRightInd w:val="0"/>
-        <w:spacing w:after="0" w:line="288" w:lineRule="auto"/>
-        <w:rPr>
-          <w:rFonts w:ascii="Cambria" w:hAnsi="Cambria"/>
-          <w:sz w:val="24"/>
-          <w:szCs w:val="24"/>
-        </w:rPr>
-      </w:pPr>
-    </w:p>
-    <w:p>
-      <w:pPr>
-        <w:autoSpaceDE w:val="0"/>
-        <w:autoSpaceDN w:val="0"/>
-        <w:adjustRightInd w:val="0"/>
-        <w:spacing w:after="0" w:line="288" w:lineRule="auto"/>
-        <w:rPr>
-          <w:rFonts w:ascii="Cambria" w:hAnsi="Cambria"/>
-          <w:sz w:val="24"/>
-          <w:szCs w:val="24"/>
-        </w:rPr>
-      </w:pPr>
-    </w:p>
-    <w:p>
-      <w:pPr>
-        <w:autoSpaceDE w:val="0"/>
-        <w:autoSpaceDN w:val="0"/>
-        <w:adjustRightInd w:val="0"/>
-        <w:spacing w:after="0" w:line="288" w:lineRule="auto"/>
-        <w:rPr>
-          <w:rFonts w:ascii="Cambria" w:hAnsi="Cambria"/>
-          <w:sz w:val="24"/>
-          <w:szCs w:val="24"/>
-        </w:rPr>
-      </w:pPr>
-    </w:p>
-    <w:p>
-      <w:pPr>
-        <w:pStyle w:val="3"/>
-      </w:pPr>
-      <w:bookmarkStart w:id="64" w:name="_Toc343455509"/>
-      <w:bookmarkEnd w:id="1"/>
-      <w:bookmarkEnd w:id="51"/>
-      <w:r>
-        <w:rPr>
-          <w:sz w:val="32"/>
-        </w:rPr>
-        <w:t>Глоссарий</w:t>
-      </w:r>
-      <w:bookmarkEnd w:id="64"/>
-      <w:r>
-        <w:t xml:space="preserve"> </w:t>
-      </w:r>
-    </w:p>
-    <w:p>
-      <w:pPr>
-        <w:rPr>
-          <w:rFonts w:ascii="Cambria" w:hAnsi="Cambria"/>
-          <w:sz w:val="24"/>
-          <w:szCs w:val="24"/>
-        </w:rPr>
-      </w:pPr>
-      <w:r>
-        <w:rPr>
-          <w:rFonts w:ascii="Cambria" w:hAnsi="Cambria"/>
-          <w:b/>
-          <w:sz w:val="24"/>
-          <w:szCs w:val="24"/>
-        </w:rPr>
-        <w:t>Администратор</w:t>
-      </w:r>
-      <w:r>
-        <w:rPr>
-          <w:rFonts w:ascii="Cambria" w:hAnsi="Cambria"/>
-          <w:sz w:val="24"/>
-          <w:szCs w:val="24"/>
-        </w:rPr>
-        <w:t xml:space="preserve"> – пользователь, который ввёл пароль администратора в форму</w:t>
-      </w:r>
-      <w:proofErr w:type="gramStart"/>
-      <w:r>
-        <w:rPr>
-          <w:rFonts w:ascii="Cambria" w:hAnsi="Cambria"/>
-          <w:sz w:val="24"/>
-          <w:szCs w:val="24"/>
-        </w:rPr>
-        <w:t>.</w:t>
-      </w:r>
-      <w:proofErr w:type="gramEnd"/>
-      <w:r>
-        <w:rPr>
-          <w:rFonts w:ascii="Cambria" w:hAnsi="Cambria"/>
-          <w:sz w:val="24"/>
-          <w:szCs w:val="24"/>
-        </w:rPr>
-        <w:t xml:space="preserve"> (</w:t>
-      </w:r>
-      <w:proofErr w:type="gramStart"/>
-      <w:r>
-        <w:rPr>
-          <w:rFonts w:ascii="Cambria" w:hAnsi="Cambria"/>
-          <w:sz w:val="24"/>
-          <w:szCs w:val="24"/>
-        </w:rPr>
-        <w:t>с</w:t>
-      </w:r>
-      <w:proofErr w:type="gramEnd"/>
-      <w:r>
-        <w:rPr>
-          <w:rFonts w:ascii="Cambria" w:hAnsi="Cambria"/>
-          <w:sz w:val="24"/>
-          <w:szCs w:val="24"/>
-        </w:rPr>
-        <w:t xml:space="preserve">м. </w:t>
-      </w:r>
-      <w:r>
-        <w:rPr>
-          <w:rFonts w:ascii="Cambria" w:hAnsi="Cambria"/>
-          <w:sz w:val="24"/>
-          <w:szCs w:val="24"/>
-          <w:lang w:val="en-US"/>
-        </w:rPr>
-        <w:t>F</w:t>
-      </w:r>
-      <w:r>
-        <w:rPr>
-          <w:rFonts w:ascii="Cambria" w:hAnsi="Cambria"/>
-          <w:sz w:val="24"/>
-          <w:szCs w:val="24"/>
-        </w:rPr>
-        <w:t>_</w:t>
-      </w:r>
-      <w:proofErr w:type="spellStart"/>
-      <w:r>
-        <w:rPr>
-          <w:rFonts w:ascii="Cambria" w:hAnsi="Cambria"/>
-          <w:sz w:val="24"/>
-          <w:szCs w:val="24"/>
-          <w:lang w:val="en-US"/>
-        </w:rPr>
-        <w:t>auth</w:t>
-      </w:r>
-      <w:proofErr w:type="spellEnd"/>
-      <w:r>
-        <w:rPr>
-          <w:rFonts w:ascii="Cambria" w:hAnsi="Cambria"/>
-          <w:sz w:val="24"/>
-          <w:szCs w:val="24"/>
-        </w:rPr>
-        <w:t xml:space="preserve">_0002) </w:t>
-      </w:r>
-    </w:p>
-    <w:p>
-      <w:pPr>
-        <w:rPr>
-          <w:rFonts w:ascii="Cambria" w:hAnsi="Cambria"/>
-          <w:sz w:val="24"/>
-          <w:szCs w:val="24"/>
-        </w:rPr>
-      </w:pPr>
-      <w:r>
-        <w:rPr>
-          <w:rFonts w:ascii="Cambria" w:hAnsi="Cambria"/>
-          <w:b/>
-          <w:sz w:val="24"/>
-          <w:szCs w:val="24"/>
-        </w:rPr>
-        <w:lastRenderedPageBreak/>
-        <w:t xml:space="preserve">Создать новый альбом – </w:t>
-      </w:r>
-      <w:r>
-        <w:rPr>
-          <w:rFonts w:ascii="Cambria" w:hAnsi="Cambria"/>
-          <w:sz w:val="24"/>
-          <w:szCs w:val="24"/>
-        </w:rPr>
-        <w:t>добавить в таблицу «</w:t>
-      </w:r>
-      <w:r>
-        <w:rPr>
-          <w:rFonts w:ascii="Cambria" w:hAnsi="Cambria"/>
-          <w:sz w:val="24"/>
-          <w:szCs w:val="24"/>
-          <w:lang w:val="en-US"/>
-        </w:rPr>
-        <w:t>Albums</w:t>
-      </w:r>
-      <w:r>
-        <w:rPr>
-          <w:rFonts w:ascii="Cambria" w:hAnsi="Cambria"/>
-          <w:sz w:val="24"/>
-          <w:szCs w:val="24"/>
-        </w:rPr>
-        <w:t>» новую запись, у которой значение «</w:t>
-      </w:r>
-      <w:r>
-        <w:rPr>
-          <w:rFonts w:ascii="Cambria" w:hAnsi="Cambria"/>
-          <w:sz w:val="24"/>
-          <w:szCs w:val="24"/>
-          <w:lang w:val="en-US"/>
-        </w:rPr>
-        <w:t>Albums</w:t>
-      </w:r>
-      <w:r>
-        <w:rPr>
-          <w:rFonts w:ascii="Cambria" w:hAnsi="Cambria"/>
-          <w:sz w:val="24"/>
-          <w:szCs w:val="24"/>
-        </w:rPr>
-        <w:t xml:space="preserve">» соответствует значению из поля для добавления нового </w:t>
-      </w:r>
-      <w:proofErr w:type="gramStart"/>
-      <w:r>
-        <w:rPr>
-          <w:rFonts w:ascii="Cambria" w:hAnsi="Cambria"/>
-          <w:sz w:val="24"/>
-          <w:szCs w:val="24"/>
-        </w:rPr>
-        <w:t>альбома</w:t>
-      </w:r>
-      <w:proofErr w:type="gramEnd"/>
-      <w:r>
-        <w:rPr>
-          <w:rFonts w:ascii="Cambria" w:hAnsi="Cambria"/>
-          <w:sz w:val="24"/>
-          <w:szCs w:val="24"/>
-        </w:rPr>
-        <w:t xml:space="preserve"> и обновить </w:t>
-      </w:r>
-      <w:r>
-        <w:rPr>
-          <w:rFonts w:ascii="Cambria" w:hAnsi="Cambria"/>
-          <w:sz w:val="24"/>
-          <w:szCs w:val="24"/>
-        </w:rPr>
-        <w:t>список альбомов на странице</w:t>
-      </w:r>
-      <w:r>
-        <w:rPr>
-          <w:rFonts w:ascii="Cambria" w:hAnsi="Cambria"/>
-          <w:sz w:val="24"/>
-          <w:szCs w:val="24"/>
-        </w:rPr>
-        <w:t xml:space="preserve"> «Личный кабинет».</w:t>
-      </w:r>
-    </w:p>
-    <w:p>
-      <w:pPr>
-        <w:rPr>
-          <w:rFonts w:ascii="Cambria" w:hAnsi="Cambria"/>
-          <w:sz w:val="24"/>
-          <w:szCs w:val="24"/>
-        </w:rPr>
-      </w:pPr>
-      <w:r>
-        <w:rPr>
-          <w:rFonts w:ascii="Cambria" w:hAnsi="Cambria"/>
-          <w:b/>
-          <w:sz w:val="24"/>
-          <w:szCs w:val="24"/>
-        </w:rPr>
-        <w:t>Удалить существующий альбом –</w:t>
-      </w:r>
-      <w:r>
-        <w:rPr>
-          <w:rFonts w:ascii="Cambria" w:hAnsi="Cambria"/>
-          <w:sz w:val="24"/>
-          <w:szCs w:val="24"/>
-        </w:rPr>
-        <w:t xml:space="preserve"> </w:t>
-      </w:r>
-      <w:r>
-        <w:rPr>
-          <w:rFonts w:ascii="Cambria" w:hAnsi="Cambria"/>
-          <w:sz w:val="24"/>
-          <w:szCs w:val="24"/>
-        </w:rPr>
-        <w:t xml:space="preserve">найти и </w:t>
-      </w:r>
-      <w:r>
-        <w:rPr>
-          <w:rFonts w:ascii="Cambria" w:hAnsi="Cambria"/>
-          <w:sz w:val="24"/>
-          <w:szCs w:val="24"/>
-        </w:rPr>
-        <w:t>удалить из таблицы «</w:t>
-      </w:r>
-      <w:r>
-        <w:rPr>
-          <w:rFonts w:ascii="Cambria" w:hAnsi="Cambria"/>
-          <w:sz w:val="24"/>
-          <w:szCs w:val="24"/>
-          <w:lang w:val="en-US"/>
-        </w:rPr>
-        <w:t>Albums</w:t>
-      </w:r>
-      <w:r>
-        <w:rPr>
-          <w:rFonts w:ascii="Cambria" w:hAnsi="Cambria"/>
-          <w:sz w:val="24"/>
-          <w:szCs w:val="24"/>
-        </w:rPr>
-        <w:t>» запись, у которой значение «</w:t>
-      </w:r>
-      <w:r>
-        <w:rPr>
-          <w:rFonts w:ascii="Cambria" w:hAnsi="Cambria"/>
-          <w:sz w:val="24"/>
-          <w:szCs w:val="24"/>
-          <w:lang w:val="en-US"/>
-        </w:rPr>
-        <w:t>Albums</w:t>
-      </w:r>
-      <w:r>
-        <w:rPr>
-          <w:rFonts w:ascii="Cambria" w:hAnsi="Cambria"/>
-          <w:sz w:val="24"/>
-          <w:szCs w:val="24"/>
-        </w:rPr>
-        <w:t>» соответствует имени удаляемого альбома, а также удалить все связи с этой записью в таблице «</w:t>
-      </w:r>
-      <w:r>
-        <w:rPr>
-          <w:rFonts w:ascii="Cambria" w:hAnsi="Cambria"/>
-          <w:sz w:val="24"/>
-          <w:szCs w:val="24"/>
-          <w:lang w:val="en-US"/>
-        </w:rPr>
-        <w:t>Tags</w:t>
-      </w:r>
-      <w:r>
-        <w:rPr>
-          <w:rFonts w:ascii="Cambria" w:hAnsi="Cambria"/>
-          <w:sz w:val="24"/>
-          <w:szCs w:val="24"/>
-        </w:rPr>
-        <w:t>_</w:t>
-      </w:r>
-      <w:r>
-        <w:rPr>
-          <w:rFonts w:ascii="Cambria" w:hAnsi="Cambria"/>
-          <w:sz w:val="24"/>
-          <w:szCs w:val="24"/>
-          <w:lang w:val="en-US"/>
-        </w:rPr>
-        <w:t>albums</w:t>
-      </w:r>
-      <w:r>
-        <w:rPr>
-          <w:rFonts w:ascii="Cambria" w:hAnsi="Cambria"/>
-          <w:sz w:val="24"/>
-          <w:szCs w:val="24"/>
-        </w:rPr>
-        <w:t xml:space="preserve">» и обновить </w:t>
-      </w:r>
-      <w:r>
-        <w:rPr>
-          <w:rFonts w:ascii="Cambria" w:hAnsi="Cambria"/>
-          <w:sz w:val="24"/>
-          <w:szCs w:val="24"/>
-        </w:rPr>
-        <w:t>список альбомов на странице</w:t>
-      </w:r>
-      <w:r>
-        <w:rPr>
-          <w:rFonts w:ascii="Cambria" w:hAnsi="Cambria"/>
-          <w:sz w:val="24"/>
-          <w:szCs w:val="24"/>
-        </w:rPr>
-        <w:t xml:space="preserve"> «Личный кабинет».</w:t>
-      </w:r>
-    </w:p>
-    <w:p>
-      <w:pPr>
-        <w:rPr>
-          <w:rFonts w:ascii="Cambria" w:hAnsi="Cambria"/>
-          <w:b/>
-          <w:sz w:val="24"/>
-          <w:szCs w:val="24"/>
-        </w:rPr>
-      </w:pPr>
-      <w:r>
-        <w:rPr>
-          <w:rFonts w:ascii="Cambria" w:hAnsi="Cambria"/>
-          <w:b/>
-          <w:sz w:val="24"/>
-          <w:szCs w:val="24"/>
-        </w:rPr>
-        <w:t xml:space="preserve">Изменить имя альбома на нововведенное – </w:t>
-      </w:r>
-      <w:r>
-        <w:rPr>
-          <w:rFonts w:ascii="Cambria" w:hAnsi="Cambria"/>
-          <w:sz w:val="24"/>
-          <w:szCs w:val="24"/>
-        </w:rPr>
-        <w:t>найти и изменить в таблице «</w:t>
-      </w:r>
-      <w:r>
-        <w:rPr>
-          <w:rFonts w:ascii="Cambria" w:hAnsi="Cambria"/>
-          <w:sz w:val="24"/>
-          <w:szCs w:val="24"/>
-          <w:lang w:val="en-US"/>
-        </w:rPr>
-        <w:t>Albums</w:t>
-      </w:r>
-      <w:r>
-        <w:rPr>
-          <w:rFonts w:ascii="Cambria" w:hAnsi="Cambria"/>
-          <w:sz w:val="24"/>
-          <w:szCs w:val="24"/>
-        </w:rPr>
-        <w:t>» запись, у которой значение «</w:t>
-      </w:r>
-      <w:r>
-        <w:rPr>
-          <w:rFonts w:ascii="Cambria" w:hAnsi="Cambria"/>
-          <w:sz w:val="24"/>
-          <w:szCs w:val="24"/>
-          <w:lang w:val="en-US"/>
-        </w:rPr>
-        <w:t>Albums</w:t>
-      </w:r>
-      <w:r>
-        <w:rPr>
-          <w:rFonts w:ascii="Cambria" w:hAnsi="Cambria"/>
-          <w:sz w:val="24"/>
-          <w:szCs w:val="24"/>
-        </w:rPr>
-        <w:t>» соответствует нововведенному значению из поля дл</w:t>
-      </w:r>
-      <w:r>
-        <w:rPr>
-          <w:rFonts w:ascii="Cambria" w:hAnsi="Cambria"/>
-          <w:sz w:val="24"/>
-          <w:szCs w:val="24"/>
-        </w:rPr>
-        <w:t>я изменения имени альбома</w:t>
-      </w:r>
-      <w:r>
-        <w:rPr>
-          <w:rFonts w:ascii="Cambria" w:hAnsi="Cambria"/>
-          <w:sz w:val="24"/>
-          <w:szCs w:val="24"/>
-        </w:rPr>
-        <w:t>, обновить все связи с этой записью в таблице «</w:t>
-      </w:r>
-      <w:r>
-        <w:rPr>
-          <w:rFonts w:ascii="Cambria" w:hAnsi="Cambria"/>
-          <w:sz w:val="24"/>
-          <w:szCs w:val="24"/>
-          <w:lang w:val="en-US"/>
-        </w:rPr>
-        <w:t>Tags</w:t>
-      </w:r>
-      <w:r>
-        <w:rPr>
-          <w:rFonts w:ascii="Cambria" w:hAnsi="Cambria"/>
-          <w:sz w:val="24"/>
-          <w:szCs w:val="24"/>
-        </w:rPr>
-        <w:t>_</w:t>
-      </w:r>
-      <w:r>
-        <w:rPr>
-          <w:rFonts w:ascii="Cambria" w:hAnsi="Cambria"/>
-          <w:sz w:val="24"/>
-          <w:szCs w:val="24"/>
-          <w:lang w:val="en-US"/>
-        </w:rPr>
-        <w:t>albums</w:t>
-      </w:r>
-      <w:r>
-        <w:rPr>
-          <w:rFonts w:ascii="Cambria" w:hAnsi="Cambria"/>
-          <w:sz w:val="24"/>
-          <w:szCs w:val="24"/>
-        </w:rPr>
-        <w:t xml:space="preserve">»  и обновить </w:t>
-      </w:r>
-      <w:r>
-        <w:rPr>
-          <w:rFonts w:ascii="Cambria" w:hAnsi="Cambria"/>
-          <w:sz w:val="24"/>
-          <w:szCs w:val="24"/>
-        </w:rPr>
-        <w:t>список альбомов на странице</w:t>
-      </w:r>
-      <w:r>
-        <w:rPr>
-          <w:rFonts w:ascii="Cambria" w:hAnsi="Cambria"/>
-          <w:sz w:val="24"/>
-          <w:szCs w:val="24"/>
-        </w:rPr>
-        <w:t xml:space="preserve"> «Личный кабинет».</w:t>
-      </w:r>
-    </w:p>
-    <w:p>
-      <w:pPr>
-        <w:rPr>
-          <w:rFonts w:ascii="Cambria" w:hAnsi="Cambria"/>
-          <w:sz w:val="24"/>
-          <w:szCs w:val="24"/>
-        </w:rPr>
-      </w:pPr>
-      <w:r>
-        <w:rPr>
-          <w:rFonts w:ascii="Cambria" w:hAnsi="Cambria"/>
-          <w:b/>
-          <w:sz w:val="24"/>
-          <w:szCs w:val="24"/>
-        </w:rPr>
-        <w:t xml:space="preserve">Теги, принадлежащие выбранному альбому – </w:t>
-      </w:r>
-      <w:r>
-        <w:rPr>
-          <w:rFonts w:ascii="Cambria" w:hAnsi="Cambria"/>
-          <w:sz w:val="24"/>
-          <w:szCs w:val="24"/>
-        </w:rPr>
-        <w:t>множество тегов, которым в таблице «</w:t>
-      </w:r>
-      <w:r>
-        <w:rPr>
-          <w:rFonts w:ascii="Cambria" w:hAnsi="Cambria"/>
-          <w:sz w:val="24"/>
-          <w:szCs w:val="24"/>
-          <w:lang w:val="en-US"/>
-        </w:rPr>
-        <w:t>Tags</w:t>
-      </w:r>
-      <w:r>
-        <w:rPr>
-          <w:rFonts w:ascii="Cambria" w:hAnsi="Cambria"/>
-          <w:sz w:val="24"/>
-          <w:szCs w:val="24"/>
-        </w:rPr>
-        <w:t>_</w:t>
-      </w:r>
-      <w:r>
-        <w:rPr>
-          <w:rFonts w:ascii="Cambria" w:hAnsi="Cambria"/>
-          <w:sz w:val="24"/>
-          <w:szCs w:val="24"/>
-          <w:lang w:val="en-US"/>
-        </w:rPr>
-        <w:t>albums</w:t>
-      </w:r>
-      <w:r>
-        <w:rPr>
-          <w:rFonts w:ascii="Cambria" w:hAnsi="Cambria"/>
-          <w:sz w:val="24"/>
-          <w:szCs w:val="24"/>
-        </w:rPr>
-        <w:t>» в столбце «</w:t>
-      </w:r>
-      <w:r>
-        <w:rPr>
-          <w:rFonts w:ascii="Cambria" w:hAnsi="Cambria"/>
-          <w:sz w:val="24"/>
-          <w:szCs w:val="24"/>
-          <w:lang w:val="en-US"/>
-        </w:rPr>
-        <w:t>Albums</w:t>
-      </w:r>
-      <w:r>
-        <w:rPr>
-          <w:rFonts w:ascii="Cambria" w:hAnsi="Cambria"/>
-          <w:sz w:val="24"/>
-          <w:szCs w:val="24"/>
-        </w:rPr>
-        <w:t>» поставлен в соответствие выбранный альбом.</w:t>
-      </w:r>
-    </w:p>
-    <w:p>
-      <w:pPr>
-        <w:rPr>
-          <w:rFonts w:ascii="Cambria" w:hAnsi="Cambria"/>
-          <w:sz w:val="24"/>
-          <w:szCs w:val="24"/>
-        </w:rPr>
-      </w:pPr>
-      <w:r>
-        <w:rPr>
-          <w:rFonts w:ascii="Cambria" w:hAnsi="Cambria"/>
-          <w:b/>
-          <w:sz w:val="24"/>
-          <w:szCs w:val="24"/>
-        </w:rPr>
-        <w:t xml:space="preserve">Теги, не принадлежащие выбранному альбому - </w:t>
-      </w:r>
-      <w:r>
-        <w:rPr>
-          <w:rFonts w:ascii="Cambria" w:hAnsi="Cambria"/>
-          <w:sz w:val="24"/>
-          <w:szCs w:val="24"/>
-        </w:rPr>
-        <w:t>множество тегов из таблицы «</w:t>
-      </w:r>
-      <w:r>
-        <w:rPr>
-          <w:rFonts w:ascii="Cambria" w:hAnsi="Cambria"/>
-          <w:sz w:val="24"/>
-          <w:szCs w:val="24"/>
-          <w:lang w:val="en-US"/>
-        </w:rPr>
-        <w:t>Tags</w:t>
-      </w:r>
-      <w:r>
-        <w:rPr>
-          <w:rFonts w:ascii="Cambria" w:hAnsi="Cambria"/>
-          <w:sz w:val="24"/>
-          <w:szCs w:val="24"/>
-        </w:rPr>
-        <w:t>» отличные от множества тегов, принадлежащих выбранному альбому.</w:t>
-      </w:r>
-    </w:p>
-    <w:p>
-      <w:pPr>
-        <w:rPr>
-          <w:rFonts w:ascii="Cambria" w:hAnsi="Cambria"/>
-          <w:sz w:val="24"/>
-          <w:szCs w:val="24"/>
-        </w:rPr>
-      </w:pPr>
-      <w:r>
-        <w:rPr>
-          <w:rFonts w:ascii="Cambria" w:hAnsi="Cambria"/>
-          <w:b/>
-          <w:sz w:val="24"/>
-          <w:szCs w:val="24"/>
-        </w:rPr>
-        <w:t>Выбрать альбом в списке альбомов</w:t>
-      </w:r>
-      <w:r>
-        <w:rPr>
-          <w:rFonts w:ascii="Cambria" w:hAnsi="Cambria"/>
-          <w:sz w:val="24"/>
-          <w:szCs w:val="24"/>
-        </w:rPr>
-        <w:t xml:space="preserve"> – кликнуть по нужному альбому мышью. Выбранный альбом должен «подсветиться». </w:t>
-      </w:r>
-    </w:p>
-    <w:p>
-      <w:pPr>
-        <w:rPr>
-          <w:rFonts w:ascii="Cambria" w:hAnsi="Cambria"/>
-          <w:b/>
-          <w:sz w:val="24"/>
-          <w:szCs w:val="24"/>
-        </w:rPr>
-      </w:pPr>
-    </w:p>
-    <w:p>
-      <w:pPr>
-        <w:rPr>
-          <w:rFonts w:ascii="Cambria" w:hAnsi="Cambria"/>
-          <w:sz w:val="24"/>
-          <w:szCs w:val="24"/>
-        </w:rPr>
-      </w:pPr>
-    </w:p>
-    <w:p>
-      <w:pPr>
-        <w:rPr>
-          <w:rFonts w:ascii="Cambria" w:hAnsi="Cambria"/>
-          <w:sz w:val="24"/>
-          <w:szCs w:val="24"/>
-        </w:rPr>
-      </w:pPr>
-    </w:p>
-    <w:p>
-      <w:pPr>
-        <w:pStyle w:val="a3"/>
-        <w:keepNext/>
-      </w:pPr>
-      <w:bookmarkStart w:id="65" w:name="_Ref342653880"/>
-      <w:r>
-        <w:t xml:space="preserve">Таблица </w:t>
-      </w:r>
-      <w:r>
-        <w:fldChar w:fldCharType="begin"/>
-      </w:r>
-      <w:r>
-        <w:instrText xml:space="preserve"> SEQ Таблица \* ARABIC </w:instrText>
-      </w:r>
-      <w:r>
-        <w:fldChar w:fldCharType="separate"/>
-      </w:r>
-      <w:r>
-        <w:rPr>
-          <w:noProof/>
-        </w:rPr>
-        <w:t>2</w:t>
-      </w:r>
-      <w:r>
-        <w:rPr>
-          <w:noProof/>
-        </w:rPr>
-        <w:fldChar w:fldCharType="end"/>
-      </w:r>
       <w:bookmarkEnd w:id="65"/>
     </w:p>
     <w:tbl>
@@ -21056,7 +20965,7 @@
 </file>
 
 <file path=customXml/itemProps1.xml><?xml version="1.0" encoding="utf-8"?>
-<ds:datastoreItem xmlns:ds="http://schemas.openxmlformats.org/officeDocument/2006/customXml" ds:itemID="{722C2E7E-32D8-40F3-AD1C-CB16D3B9CC23}">
+<ds:datastoreItem xmlns:ds="http://schemas.openxmlformats.org/officeDocument/2006/customXml" ds:itemID="{2F9DA62A-0553-472E-81AE-485B28AF4780}">
   <ds:schemaRefs>
     <ds:schemaRef ds:uri="http://schemas.openxmlformats.org/officeDocument/2006/bibliography"/>
   </ds:schemaRefs>

</xml_diff>